<commit_message>
Updated UML because I forgot to save before the last push
</commit_message>
<xml_diff>
--- a/DesignDocuments/UMLdiagrams.docx
+++ b/DesignDocuments/UMLdiagrams.docx
@@ -1,6 +1,6 @@
 
 <file path=word/document.xml><?xml version="1.0" encoding="utf-8"?>
-<w:document xmlns:wpc="http://schemas.microsoft.com/office/word/2010/wordprocessingCanvas" xmlns:mc="http://schemas.openxmlformats.org/markup-compatibility/2006" xmlns:o="urn:schemas-microsoft-com:office:office" xmlns:r="http://schemas.openxmlformats.org/officeDocument/2006/relationships" xmlns:m="http://schemas.openxmlformats.org/officeDocument/2006/math" xmlns:v="urn:schemas-microsoft-com:vml" xmlns:wp14="http://schemas.microsoft.com/office/word/2010/wordprocessingDrawing" xmlns:wp="http://schemas.openxmlformats.org/drawingml/2006/wordprocessingDrawing" xmlns:w10="urn:schemas-microsoft-com:office:word" xmlns:w="http://schemas.openxmlformats.org/wordprocessingml/2006/main" xmlns:w14="http://schemas.microsoft.com/office/word/2010/wordml" xmlns:wpg="http://schemas.microsoft.com/office/word/2010/wordprocessingGroup" xmlns:wpi="http://schemas.microsoft.com/office/word/2010/wordprocessingInk" xmlns:wne="http://schemas.microsoft.com/office/word/2006/wordml" xmlns:wps="http://schemas.microsoft.com/office/word/2010/wordprocessingShape" mc:Ignorable="w14 wp14">
+<w:document xmlns:wpc="http://schemas.microsoft.com/office/word/2010/wordprocessingCanvas" xmlns:cx="http://schemas.microsoft.com/office/drawing/2014/chartex" xmlns:cx1="http://schemas.microsoft.com/office/drawing/2015/9/8/chartex" xmlns:cx2="http://schemas.microsoft.com/office/drawing/2015/10/21/chartex" xmlns:cx3="http://schemas.microsoft.com/office/drawing/2016/5/9/chartex" xmlns:cx4="http://schemas.microsoft.com/office/drawing/2016/5/10/chartex" xmlns:cx5="http://schemas.microsoft.com/office/drawing/2016/5/11/chartex" xmlns:cx6="http://schemas.microsoft.com/office/drawing/2016/5/12/chartex" xmlns:cx7="http://schemas.microsoft.com/office/drawing/2016/5/13/chartex" xmlns:cx8="http://schemas.microsoft.com/office/drawing/2016/5/14/chartex" xmlns:mc="http://schemas.openxmlformats.org/markup-compatibility/2006" xmlns:aink="http://schemas.microsoft.com/office/drawing/2016/ink" xmlns:am3d="http://schemas.microsoft.com/office/drawing/2017/model3d" xmlns:o="urn:schemas-microsoft-com:office:office" xmlns:r="http://schemas.openxmlformats.org/officeDocument/2006/relationships" xmlns:m="http://schemas.openxmlformats.org/officeDocument/2006/math" xmlns:v="urn:schemas-microsoft-com:vml" xmlns:wp14="http://schemas.microsoft.com/office/word/2010/wordprocessingDrawing" xmlns:wp="http://schemas.openxmlformats.org/drawingml/2006/wordprocessingDrawing" xmlns:w10="urn:schemas-microsoft-com:office:word" xmlns:w="http://schemas.openxmlformats.org/wordprocessingml/2006/main" xmlns:w14="http://schemas.microsoft.com/office/word/2010/wordml" xmlns:w15="http://schemas.microsoft.com/office/word/2012/wordml" xmlns:w16cid="http://schemas.microsoft.com/office/word/2016/wordml/cid" xmlns:w16se="http://schemas.microsoft.com/office/word/2015/wordml/symex" xmlns:wpg="http://schemas.microsoft.com/office/word/2010/wordprocessingGroup" xmlns:wpi="http://schemas.microsoft.com/office/word/2010/wordprocessingInk" xmlns:wne="http://schemas.microsoft.com/office/word/2006/wordml" xmlns:wps="http://schemas.microsoft.com/office/word/2010/wordprocessingShape" mc:Ignorable="w14 w15 w16se w16cid wp14">
   <w:body>
     <w:p/>
     <w:p>
@@ -14,13 +14,8 @@
       <w:proofErr w:type="spellEnd"/>
     </w:p>
     <w:p>
-      <w:proofErr w:type="gramStart"/>
-      <w:r>
-        <w:t>note</w:t>
-      </w:r>
-      <w:proofErr w:type="gramEnd"/>
-      <w:r>
-        <w:t xml:space="preserve"> &gt; rail (1-4) rail &gt; board/play field &gt; draw/camera</w:t>
+      <w:r>
+        <w:t>note &gt; rail (1-4) rail &gt; board/play field &gt; draw/camera</w:t>
       </w:r>
     </w:p>
     <w:p>
@@ -32,7 +27,487 @@
         <mc:AlternateContent>
           <mc:Choice Requires="wps">
             <w:drawing>
-              <wp:anchor distT="0" distB="0" distL="114300" distR="114300" simplePos="0" relativeHeight="251663360" behindDoc="0" locked="0" layoutInCell="1" allowOverlap="1" wp14:anchorId="384E1F6D" wp14:editId="28187570">
+              <wp:anchor distT="0" distB="0" distL="114300" distR="114300" simplePos="0" relativeHeight="251661824" behindDoc="0" locked="0" layoutInCell="1" allowOverlap="1" wp14:anchorId="03519C80" wp14:editId="6CED8728">
+                <wp:simplePos x="0" y="0"/>
+                <wp:positionH relativeFrom="column">
+                  <wp:posOffset>-607060</wp:posOffset>
+                </wp:positionH>
+                <wp:positionV relativeFrom="paragraph">
+                  <wp:posOffset>414655</wp:posOffset>
+                </wp:positionV>
+                <wp:extent cx="2374265" cy="2425065"/>
+                <wp:effectExtent l="0" t="0" r="12700" b="13335"/>
+                <wp:wrapNone/>
+                <wp:docPr id="4" name="Text Box 4"/>
+                <wp:cNvGraphicFramePr>
+                  <a:graphicFrameLocks xmlns:a="http://schemas.openxmlformats.org/drawingml/2006/main"/>
+                </wp:cNvGraphicFramePr>
+                <a:graphic xmlns:a="http://schemas.openxmlformats.org/drawingml/2006/main">
+                  <a:graphicData uri="http://schemas.microsoft.com/office/word/2010/wordprocessingShape">
+                    <wps:wsp>
+                      <wps:cNvSpPr txBox="1">
+                        <a:spLocks noChangeArrowheads="1"/>
+                      </wps:cNvSpPr>
+                      <wps:spPr bwMode="auto">
+                        <a:xfrm>
+                          <a:off x="0" y="0"/>
+                          <a:ext cx="2374265" cy="2425065"/>
+                        </a:xfrm>
+                        <a:prstGeom prst="rect">
+                          <a:avLst/>
+                        </a:prstGeom>
+                        <a:solidFill>
+                          <a:srgbClr val="FFFFFF"/>
+                        </a:solidFill>
+                        <a:ln w="9525">
+                          <a:solidFill>
+                            <a:srgbClr val="000000"/>
+                          </a:solidFill>
+                          <a:miter lim="800000"/>
+                          <a:headEnd/>
+                          <a:tailEnd/>
+                        </a:ln>
+                      </wps:spPr>
+                      <wps:txbx>
+                        <w:txbxContent>
+                          <w:p>
+                            <w:pPr>
+                              <w:pBdr>
+                                <w:bottom w:val="single" w:sz="6" w:space="1" w:color="auto"/>
+                              </w:pBdr>
+                              <w:ind w:firstLine="720"/>
+                              <w:rPr>
+                                <w:sz w:val="28"/>
+                              </w:rPr>
+                            </w:pPr>
+                            <w:r>
+                              <w:rPr>
+                                <w:sz w:val="28"/>
+                              </w:rPr>
+                              <w:t>Rail</w:t>
+                            </w:r>
+                          </w:p>
+                          <w:p>
+                            <w:pPr>
+                              <w:pStyle w:val="NoSpacing"/>
+                              <w:rPr>
+                                <w:sz w:val="24"/>
+                              </w:rPr>
+                            </w:pPr>
+                            <w:r>
+                              <w:rPr>
+                                <w:sz w:val="24"/>
+                              </w:rPr>
+                              <w:t>-</w:t>
+                            </w:r>
+                            <w:proofErr w:type="gramStart"/>
+                            <w:r>
+                              <w:rPr>
+                                <w:sz w:val="24"/>
+                              </w:rPr>
+                              <w:t>notes[</w:t>
+                            </w:r>
+                            <w:proofErr w:type="gramEnd"/>
+                            <w:r>
+                              <w:rPr>
+                                <w:sz w:val="24"/>
+                              </w:rPr>
+                              <w:t xml:space="preserve">] : Note </w:t>
+                            </w:r>
+                          </w:p>
+                          <w:p>
+                            <w:pPr>
+                              <w:pStyle w:val="NoSpacing"/>
+                              <w:pBdr>
+                                <w:bottom w:val="single" w:sz="6" w:space="1" w:color="auto"/>
+                              </w:pBdr>
+                              <w:rPr>
+                                <w:sz w:val="24"/>
+                              </w:rPr>
+                            </w:pPr>
+                            <w:r>
+                              <w:rPr>
+                                <w:sz w:val="24"/>
+                              </w:rPr>
+                              <w:t>-</w:t>
+                            </w:r>
+                            <w:proofErr w:type="spellStart"/>
+                            <w:proofErr w:type="gramStart"/>
+                            <w:r>
+                              <w:rPr>
+                                <w:sz w:val="24"/>
+                              </w:rPr>
+                              <w:t>nextNoteToPlay</w:t>
+                            </w:r>
+                            <w:proofErr w:type="spellEnd"/>
+                            <w:r>
+                              <w:rPr>
+                                <w:sz w:val="24"/>
+                              </w:rPr>
+                              <w:t xml:space="preserve"> :</w:t>
+                            </w:r>
+                            <w:proofErr w:type="gramEnd"/>
+                            <w:r>
+                              <w:rPr>
+                                <w:sz w:val="24"/>
+                              </w:rPr>
+                              <w:t xml:space="preserve"> </w:t>
+                            </w:r>
+                            <w:proofErr w:type="spellStart"/>
+                            <w:r>
+                              <w:rPr>
+                                <w:sz w:val="24"/>
+                              </w:rPr>
+                              <w:t>int</w:t>
+                            </w:r>
+                            <w:proofErr w:type="spellEnd"/>
+                            <w:r>
+                              <w:rPr>
+                                <w:sz w:val="24"/>
+                              </w:rPr>
+                              <w:t xml:space="preserve"> : (used to access the correct note in array)</w:t>
+                            </w:r>
+                          </w:p>
+                          <w:p>
+                            <w:pPr>
+                              <w:pStyle w:val="NoSpacing"/>
+                              <w:rPr>
+                                <w:sz w:val="24"/>
+                              </w:rPr>
+                            </w:pPr>
+                            <w:r>
+                              <w:rPr>
+                                <w:sz w:val="24"/>
+                              </w:rPr>
+                              <w:t>+</w:t>
+                            </w:r>
+                            <w:proofErr w:type="gramStart"/>
+                            <w:r>
+                              <w:rPr>
+                                <w:sz w:val="24"/>
+                              </w:rPr>
+                              <w:t>Rail(</w:t>
+                            </w:r>
+                            <w:proofErr w:type="gramEnd"/>
+                            <w:r>
+                              <w:rPr>
+                                <w:sz w:val="24"/>
+                              </w:rPr>
+                              <w:t>)</w:t>
+                            </w:r>
+                          </w:p>
+                          <w:p>
+                            <w:pPr>
+                              <w:pStyle w:val="NoSpacing"/>
+                              <w:rPr>
+                                <w:sz w:val="24"/>
+                              </w:rPr>
+                            </w:pPr>
+                            <w:r>
+                              <w:rPr>
+                                <w:sz w:val="24"/>
+                              </w:rPr>
+                              <w:t>+</w:t>
+                            </w:r>
+                            <w:proofErr w:type="spellStart"/>
+                            <w:proofErr w:type="gramStart"/>
+                            <w:r>
+                              <w:rPr>
+                                <w:sz w:val="24"/>
+                              </w:rPr>
+                              <w:t>AddNoteToRail</w:t>
+                            </w:r>
+                            <w:proofErr w:type="spellEnd"/>
+                            <w:r>
+                              <w:rPr>
+                                <w:sz w:val="24"/>
+                              </w:rPr>
+                              <w:t>(</w:t>
+                            </w:r>
+                            <w:proofErr w:type="gramEnd"/>
+                            <w:r>
+                              <w:rPr>
+                                <w:sz w:val="24"/>
+                              </w:rPr>
+                              <w:t>note : Note) : void</w:t>
+                            </w:r>
+                          </w:p>
+                          <w:p>
+                            <w:pPr>
+                              <w:pStyle w:val="NoSpacing"/>
+                              <w:rPr>
+                                <w:sz w:val="24"/>
+                              </w:rPr>
+                            </w:pPr>
+                            <w:r>
+                              <w:rPr>
+                                <w:sz w:val="24"/>
+                              </w:rPr>
+                              <w:t>+</w:t>
+                            </w:r>
+                            <w:proofErr w:type="spellStart"/>
+                            <w:proofErr w:type="gramStart"/>
+                            <w:r>
+                              <w:rPr>
+                                <w:sz w:val="24"/>
+                              </w:rPr>
+                              <w:t>CheckNoteSpawn</w:t>
+                            </w:r>
+                            <w:proofErr w:type="spellEnd"/>
+                            <w:r>
+                              <w:rPr>
+                                <w:sz w:val="24"/>
+                              </w:rPr>
+                              <w:t>(</w:t>
+                            </w:r>
+                            <w:proofErr w:type="gramEnd"/>
+                            <w:r>
+                              <w:rPr>
+                                <w:sz w:val="24"/>
+                              </w:rPr>
+                              <w:t>timer : float) : void (sets note to active)</w:t>
+                            </w:r>
+                          </w:p>
+                        </w:txbxContent>
+                      </wps:txbx>
+                      <wps:bodyPr rot="0" vert="horz" wrap="square" lIns="91440" tIns="45720" rIns="91440" bIns="45720" anchor="t" anchorCtr="0">
+                        <a:noAutofit/>
+                      </wps:bodyPr>
+                    </wps:wsp>
+                  </a:graphicData>
+                </a:graphic>
+                <wp14:sizeRelH relativeFrom="margin">
+                  <wp14:pctWidth>40000</wp14:pctWidth>
+                </wp14:sizeRelH>
+                <wp14:sizeRelV relativeFrom="margin">
+                  <wp14:pctHeight>0</wp14:pctHeight>
+                </wp14:sizeRelV>
+              </wp:anchor>
+            </w:drawing>
+          </mc:Choice>
+          <mc:Fallback>
+            <w:pict>
+              <v:shapetype w14:anchorId="03519C80" id="_x0000_t202" coordsize="21600,21600" o:spt="202" path="m,l,21600r21600,l21600,xe">
+                <v:stroke joinstyle="miter"/>
+                <v:path gradientshapeok="t" o:connecttype="rect"/>
+              </v:shapetype>
+              <v:shape id="Text Box 4" o:spid="_x0000_s1026" type="#_x0000_t202" style="position:absolute;margin-left:-47.8pt;margin-top:32.65pt;width:186.95pt;height:190.95pt;z-index:251661824;visibility:visible;mso-wrap-style:square;mso-width-percent:400;mso-height-percent:0;mso-wrap-distance-left:9pt;mso-wrap-distance-top:0;mso-wrap-distance-right:9pt;mso-wrap-distance-bottom:0;mso-position-horizontal:absolute;mso-position-horizontal-relative:text;mso-position-vertical:absolute;mso-position-vertical-relative:text;mso-width-percent:400;mso-height-percent:0;mso-width-relative:margin;mso-height-relative:margin;v-text-anchor:top" o:gfxdata="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">
+                <v:textbox>
+                  <w:txbxContent>
+                    <w:p>
+                      <w:pPr>
+                        <w:pBdr>
+                          <w:bottom w:val="single" w:sz="6" w:space="1" w:color="auto"/>
+                        </w:pBdr>
+                        <w:ind w:firstLine="720"/>
+                        <w:rPr>
+                          <w:sz w:val="28"/>
+                        </w:rPr>
+                      </w:pPr>
+                      <w:r>
+                        <w:rPr>
+                          <w:sz w:val="28"/>
+                        </w:rPr>
+                        <w:t>Rail</w:t>
+                      </w:r>
+                    </w:p>
+                    <w:p>
+                      <w:pPr>
+                        <w:pStyle w:val="NoSpacing"/>
+                        <w:rPr>
+                          <w:sz w:val="24"/>
+                        </w:rPr>
+                      </w:pPr>
+                      <w:r>
+                        <w:rPr>
+                          <w:sz w:val="24"/>
+                        </w:rPr>
+                        <w:t>-</w:t>
+                      </w:r>
+                      <w:proofErr w:type="gramStart"/>
+                      <w:r>
+                        <w:rPr>
+                          <w:sz w:val="24"/>
+                        </w:rPr>
+                        <w:t>notes[</w:t>
+                      </w:r>
+                      <w:proofErr w:type="gramEnd"/>
+                      <w:r>
+                        <w:rPr>
+                          <w:sz w:val="24"/>
+                        </w:rPr>
+                        <w:t xml:space="preserve">] : Note </w:t>
+                      </w:r>
+                    </w:p>
+                    <w:p>
+                      <w:pPr>
+                        <w:pStyle w:val="NoSpacing"/>
+                        <w:pBdr>
+                          <w:bottom w:val="single" w:sz="6" w:space="1" w:color="auto"/>
+                        </w:pBdr>
+                        <w:rPr>
+                          <w:sz w:val="24"/>
+                        </w:rPr>
+                      </w:pPr>
+                      <w:r>
+                        <w:rPr>
+                          <w:sz w:val="24"/>
+                        </w:rPr>
+                        <w:t>-</w:t>
+                      </w:r>
+                      <w:proofErr w:type="spellStart"/>
+                      <w:proofErr w:type="gramStart"/>
+                      <w:r>
+                        <w:rPr>
+                          <w:sz w:val="24"/>
+                        </w:rPr>
+                        <w:t>nextNoteToPlay</w:t>
+                      </w:r>
+                      <w:proofErr w:type="spellEnd"/>
+                      <w:r>
+                        <w:rPr>
+                          <w:sz w:val="24"/>
+                        </w:rPr>
+                        <w:t xml:space="preserve"> :</w:t>
+                      </w:r>
+                      <w:proofErr w:type="gramEnd"/>
+                      <w:r>
+                        <w:rPr>
+                          <w:sz w:val="24"/>
+                        </w:rPr>
+                        <w:t xml:space="preserve"> </w:t>
+                      </w:r>
+                      <w:proofErr w:type="spellStart"/>
+                      <w:r>
+                        <w:rPr>
+                          <w:sz w:val="24"/>
+                        </w:rPr>
+                        <w:t>int</w:t>
+                      </w:r>
+                      <w:proofErr w:type="spellEnd"/>
+                      <w:r>
+                        <w:rPr>
+                          <w:sz w:val="24"/>
+                        </w:rPr>
+                        <w:t xml:space="preserve"> : (used to access the correct note in array)</w:t>
+                      </w:r>
+                    </w:p>
+                    <w:p>
+                      <w:pPr>
+                        <w:pStyle w:val="NoSpacing"/>
+                        <w:rPr>
+                          <w:sz w:val="24"/>
+                        </w:rPr>
+                      </w:pPr>
+                      <w:r>
+                        <w:rPr>
+                          <w:sz w:val="24"/>
+                        </w:rPr>
+                        <w:t>+</w:t>
+                      </w:r>
+                      <w:proofErr w:type="gramStart"/>
+                      <w:r>
+                        <w:rPr>
+                          <w:sz w:val="24"/>
+                        </w:rPr>
+                        <w:t>Rail(</w:t>
+                      </w:r>
+                      <w:proofErr w:type="gramEnd"/>
+                      <w:r>
+                        <w:rPr>
+                          <w:sz w:val="24"/>
+                        </w:rPr>
+                        <w:t>)</w:t>
+                      </w:r>
+                    </w:p>
+                    <w:p>
+                      <w:pPr>
+                        <w:pStyle w:val="NoSpacing"/>
+                        <w:rPr>
+                          <w:sz w:val="24"/>
+                        </w:rPr>
+                      </w:pPr>
+                      <w:r>
+                        <w:rPr>
+                          <w:sz w:val="24"/>
+                        </w:rPr>
+                        <w:t>+</w:t>
+                      </w:r>
+                      <w:proofErr w:type="spellStart"/>
+                      <w:proofErr w:type="gramStart"/>
+                      <w:r>
+                        <w:rPr>
+                          <w:sz w:val="24"/>
+                        </w:rPr>
+                        <w:t>AddNoteToRail</w:t>
+                      </w:r>
+                      <w:proofErr w:type="spellEnd"/>
+                      <w:r>
+                        <w:rPr>
+                          <w:sz w:val="24"/>
+                        </w:rPr>
+                        <w:t>(</w:t>
+                      </w:r>
+                      <w:proofErr w:type="gramEnd"/>
+                      <w:r>
+                        <w:rPr>
+                          <w:sz w:val="24"/>
+                        </w:rPr>
+                        <w:t>note : Note) : void</w:t>
+                      </w:r>
+                    </w:p>
+                    <w:p>
+                      <w:pPr>
+                        <w:pStyle w:val="NoSpacing"/>
+                        <w:rPr>
+                          <w:sz w:val="24"/>
+                        </w:rPr>
+                      </w:pPr>
+                      <w:r>
+                        <w:rPr>
+                          <w:sz w:val="24"/>
+                        </w:rPr>
+                        <w:t>+</w:t>
+                      </w:r>
+                      <w:proofErr w:type="spellStart"/>
+                      <w:proofErr w:type="gramStart"/>
+                      <w:r>
+                        <w:rPr>
+                          <w:sz w:val="24"/>
+                        </w:rPr>
+                        <w:t>CheckNoteSpawn</w:t>
+                      </w:r>
+                      <w:proofErr w:type="spellEnd"/>
+                      <w:r>
+                        <w:rPr>
+                          <w:sz w:val="24"/>
+                        </w:rPr>
+                        <w:t>(</w:t>
+                      </w:r>
+                      <w:proofErr w:type="gramEnd"/>
+                      <w:r>
+                        <w:rPr>
+                          <w:sz w:val="24"/>
+                        </w:rPr>
+                        <w:t>timer : float) : void (sets note to active)</w:t>
+                      </w:r>
+                    </w:p>
+                  </w:txbxContent>
+                </v:textbox>
+              </v:shape>
+            </w:pict>
+          </mc:Fallback>
+        </mc:AlternateContent>
+      </w:r>
+      <w:r>
+        <w:rPr>
+          <w:noProof/>
+          <w:lang w:eastAsia="en-GB"/>
+        </w:rPr>
+        <mc:AlternateContent>
+          <mc:Choice Requires="wps">
+            <w:drawing>
+              <wp:anchor distT="0" distB="0" distL="114300" distR="114300" simplePos="0" relativeHeight="251658752" behindDoc="0" locked="0" layoutInCell="1" allowOverlap="1" wp14:anchorId="384E1F6D" wp14:editId="28187570">
                 <wp:simplePos x="0" y="0"/>
                 <wp:positionH relativeFrom="column">
                   <wp:posOffset>1772920</wp:posOffset>
@@ -412,9 +887,15 @@
                               <w:rPr>
                                 <w:sz w:val="24"/>
                               </w:rPr>
-                              <w:t>Song()</w:t>
+                              <w:t>Song(</w:t>
                             </w:r>
                             <w:proofErr w:type="gramEnd"/>
+                            <w:r>
+                              <w:rPr>
+                                <w:sz w:val="24"/>
+                              </w:rPr>
+                              <w:t>)</w:t>
+                            </w:r>
                           </w:p>
                           <w:p>
                             <w:pPr>
@@ -442,9 +923,15 @@
                               <w:rPr>
                                 <w:sz w:val="24"/>
                               </w:rPr>
-                              <w:t>()</w:t>
+                              <w:t>(</w:t>
                             </w:r>
                             <w:proofErr w:type="gramEnd"/>
+                            <w:r>
+                              <w:rPr>
+                                <w:sz w:val="24"/>
+                              </w:rPr>
+                              <w:t>)</w:t>
+                            </w:r>
                           </w:p>
                           <w:p>
                             <w:pPr>
@@ -473,11 +960,7 @@
           </mc:Choice>
           <mc:Fallback>
             <w:pict>
-              <v:shapetype id="_x0000_t202" coordsize="21600,21600" o:spt="202" path="m,l,21600r21600,l21600,xe">
-                <v:stroke joinstyle="miter"/>
-                <v:path gradientshapeok="t" o:connecttype="rect"/>
-              </v:shapetype>
-              <v:shape id="Text Box 2" o:spid="_x0000_s1026" type="#_x0000_t202" style="position:absolute;margin-left:139.6pt;margin-top:16.3pt;width:186.95pt;height:207.85pt;z-index:251663360;visibility:visible;mso-wrap-style:square;mso-width-percent:400;mso-height-percent:0;mso-wrap-distance-left:9pt;mso-wrap-distance-top:0;mso-wrap-distance-right:9pt;mso-wrap-distance-bottom:0;mso-position-horizontal:absolute;mso-position-horizontal-relative:text;mso-position-vertical:absolute;mso-position-vertical-relative:text;mso-width-percent:400;mso-height-percent:0;mso-width-relative:margin;mso-height-relative:margin;v-text-anchor:top" o:gfxdata="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">
+              <v:shape w14:anchorId="384E1F6D" id="Text Box 2" o:spid="_x0000_s1027" type="#_x0000_t202" style="position:absolute;margin-left:139.6pt;margin-top:16.3pt;width:186.95pt;height:207.85pt;z-index:251658752;visibility:visible;mso-wrap-style:square;mso-width-percent:400;mso-height-percent:0;mso-wrap-distance-left:9pt;mso-wrap-distance-top:0;mso-wrap-distance-right:9pt;mso-wrap-distance-bottom:0;mso-position-horizontal:absolute;mso-position-horizontal-relative:text;mso-position-vertical:absolute;mso-position-vertical-relative:text;mso-width-percent:400;mso-height-percent:0;mso-width-relative:margin;mso-height-relative:margin;v-text-anchor:top" o:gfxdata="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">
                 <v:textbox>
                   <w:txbxContent>
                     <w:p>
@@ -817,9 +1300,15 @@
                         <w:rPr>
                           <w:sz w:val="24"/>
                         </w:rPr>
-                        <w:t>Song()</w:t>
+                        <w:t>Song(</w:t>
                       </w:r>
                       <w:proofErr w:type="gramEnd"/>
+                      <w:r>
+                        <w:rPr>
+                          <w:sz w:val="24"/>
+                        </w:rPr>
+                        <w:t>)</w:t>
+                      </w:r>
                     </w:p>
                     <w:p>
                       <w:pPr>
@@ -847,9 +1336,15 @@
                         <w:rPr>
                           <w:sz w:val="24"/>
                         </w:rPr>
-                        <w:t>()</w:t>
+                        <w:t>(</w:t>
                       </w:r>
                       <w:proofErr w:type="gramEnd"/>
+                      <w:r>
+                        <w:rPr>
+                          <w:sz w:val="24"/>
+                        </w:rPr>
+                        <w:t>)</w:t>
+                      </w:r>
                     </w:p>
                     <w:p>
                       <w:pPr>
@@ -874,7 +1369,7 @@
         <mc:AlternateContent>
           <mc:Choice Requires="wps">
             <w:drawing>
-              <wp:anchor distT="0" distB="0" distL="114300" distR="114300" simplePos="0" relativeHeight="251665408" behindDoc="0" locked="0" layoutInCell="1" allowOverlap="1" wp14:anchorId="2FB701B5" wp14:editId="1AC951A6">
+              <wp:anchor distT="0" distB="0" distL="114300" distR="114300" simplePos="0" relativeHeight="251659776" behindDoc="0" locked="0" layoutInCell="1" allowOverlap="1" wp14:anchorId="2FB701B5" wp14:editId="1AC951A6">
                 <wp:simplePos x="0" y="0"/>
                 <wp:positionH relativeFrom="column">
                   <wp:posOffset>4269850</wp:posOffset>
@@ -1223,8 +1718,6 @@
                                 <w:sz w:val="24"/>
                               </w:rPr>
                             </w:pPr>
-                            <w:bookmarkStart w:id="0" w:name="_GoBack"/>
-                            <w:bookmarkEnd w:id="0"/>
                           </w:p>
                         </w:txbxContent>
                       </wps:txbx>
@@ -1245,7 +1738,7 @@
           </mc:Choice>
           <mc:Fallback>
             <w:pict>
-              <v:shape id="Text Box 3" o:spid="_x0000_s1027" type="#_x0000_t202" style="position:absolute;margin-left:336.2pt;margin-top:16.1pt;width:186.95pt;height:151.5pt;z-index:251665408;visibility:visible;mso-wrap-style:square;mso-width-percent:400;mso-height-percent:0;mso-wrap-distance-left:9pt;mso-wrap-distance-top:0;mso-wrap-distance-right:9pt;mso-wrap-distance-bottom:0;mso-position-horizontal:absolute;mso-position-horizontal-relative:text;mso-position-vertical:absolute;mso-position-vertical-relative:text;mso-width-percent:400;mso-height-percent:0;mso-width-relative:margin;mso-height-relative:margin;v-text-anchor:top" o:gfxdata="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">
+              <v:shape w14:anchorId="2FB701B5" id="Text Box 3" o:spid="_x0000_s1028" type="#_x0000_t202" style="position:absolute;margin-left:336.2pt;margin-top:16.1pt;width:186.95pt;height:151.5pt;z-index:251659776;visibility:visible;mso-wrap-style:square;mso-width-percent:400;mso-height-percent:0;mso-wrap-distance-left:9pt;mso-wrap-distance-top:0;mso-wrap-distance-right:9pt;mso-wrap-distance-bottom:0;mso-position-horizontal:absolute;mso-position-horizontal-relative:text;mso-position-vertical:absolute;mso-position-vertical-relative:text;mso-width-percent:400;mso-height-percent:0;mso-width-relative:margin;mso-height-relative:margin;v-text-anchor:top" o:gfxdata="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">
                 <v:textbox>
                   <w:txbxContent>
                     <w:p>
@@ -1554,8 +2047,6 @@
                           <w:sz w:val="24"/>
                         </w:rPr>
                       </w:pPr>
-                      <w:bookmarkStart w:id="1" w:name="_GoBack"/>
-                      <w:bookmarkEnd w:id="1"/>
                     </w:p>
                   </w:txbxContent>
                 </v:textbox>
@@ -1564,13 +2055,8 @@
           </mc:Fallback>
         </mc:AlternateContent>
       </w:r>
-      <w:proofErr w:type="gramStart"/>
-      <w:r>
-        <w:t>board/play</w:t>
-      </w:r>
-      <w:proofErr w:type="gramEnd"/>
-      <w:r>
-        <w:t xml:space="preserve"> field would likely do the accuracy calculations for notes hit/missed</w:t>
+      <w:r>
+        <w:t>board/play field would likely do the accuracy calculations for notes hit/missed</w:t>
       </w:r>
     </w:p>
     <w:p/>
@@ -1583,7 +2069,559 @@
         <mc:AlternateContent>
           <mc:Choice Requires="wps">
             <w:drawing>
-              <wp:anchor distT="0" distB="0" distL="114300" distR="114300" simplePos="0" relativeHeight="251659264" behindDoc="0" locked="0" layoutInCell="1" allowOverlap="1" wp14:anchorId="57B761D4" wp14:editId="3130E6F2">
+              <wp:anchor distT="0" distB="0" distL="114300" distR="114300" simplePos="0" relativeHeight="251662848" behindDoc="0" locked="0" layoutInCell="1" allowOverlap="1" wp14:anchorId="2FE3494D" wp14:editId="3D7FDD0C">
+                <wp:simplePos x="0" y="0"/>
+                <wp:positionH relativeFrom="column">
+                  <wp:posOffset>-581025</wp:posOffset>
+                </wp:positionH>
+                <wp:positionV relativeFrom="paragraph">
+                  <wp:posOffset>2807970</wp:posOffset>
+                </wp:positionV>
+                <wp:extent cx="2374265" cy="2425065"/>
+                <wp:effectExtent l="0" t="0" r="12700" b="13335"/>
+                <wp:wrapNone/>
+                <wp:docPr id="18" name="Text Box 18"/>
+                <wp:cNvGraphicFramePr>
+                  <a:graphicFrameLocks xmlns:a="http://schemas.openxmlformats.org/drawingml/2006/main"/>
+                </wp:cNvGraphicFramePr>
+                <a:graphic xmlns:a="http://schemas.openxmlformats.org/drawingml/2006/main">
+                  <a:graphicData uri="http://schemas.microsoft.com/office/word/2010/wordprocessingShape">
+                    <wps:wsp>
+                      <wps:cNvSpPr txBox="1">
+                        <a:spLocks noChangeArrowheads="1"/>
+                      </wps:cNvSpPr>
+                      <wps:spPr bwMode="auto">
+                        <a:xfrm>
+                          <a:off x="0" y="0"/>
+                          <a:ext cx="2374265" cy="2425065"/>
+                        </a:xfrm>
+                        <a:prstGeom prst="rect">
+                          <a:avLst/>
+                        </a:prstGeom>
+                        <a:solidFill>
+                          <a:srgbClr val="FFFFFF"/>
+                        </a:solidFill>
+                        <a:ln w="9525">
+                          <a:solidFill>
+                            <a:srgbClr val="000000"/>
+                          </a:solidFill>
+                          <a:miter lim="800000"/>
+                          <a:headEnd/>
+                          <a:tailEnd/>
+                        </a:ln>
+                      </wps:spPr>
+                      <wps:txbx>
+                        <w:txbxContent>
+                          <w:p>
+                            <w:pPr>
+                              <w:pBdr>
+                                <w:bottom w:val="single" w:sz="6" w:space="1" w:color="auto"/>
+                              </w:pBdr>
+                              <w:ind w:firstLine="720"/>
+                              <w:rPr>
+                                <w:sz w:val="28"/>
+                              </w:rPr>
+                            </w:pPr>
+                            <w:r>
+                              <w:rPr>
+                                <w:sz w:val="28"/>
+                              </w:rPr>
+                              <w:t>User</w:t>
+                            </w:r>
+                          </w:p>
+                          <w:p>
+                            <w:pPr>
+                              <w:pStyle w:val="NoSpacing"/>
+                              <w:rPr>
+                                <w:sz w:val="24"/>
+                              </w:rPr>
+                            </w:pPr>
+                            <w:r>
+                              <w:rPr>
+                                <w:sz w:val="24"/>
+                              </w:rPr>
+                              <w:t>-</w:t>
+                            </w:r>
+                            <w:proofErr w:type="gramStart"/>
+                            <w:r>
+                              <w:rPr>
+                                <w:sz w:val="24"/>
+                              </w:rPr>
+                              <w:t>health :</w:t>
+                            </w:r>
+                            <w:proofErr w:type="gramEnd"/>
+                            <w:r>
+                              <w:rPr>
+                                <w:sz w:val="24"/>
+                              </w:rPr>
+                              <w:t xml:space="preserve"> </w:t>
+                            </w:r>
+                            <w:proofErr w:type="spellStart"/>
+                            <w:r>
+                              <w:rPr>
+                                <w:sz w:val="24"/>
+                              </w:rPr>
+                              <w:t>int</w:t>
+                            </w:r>
+                            <w:proofErr w:type="spellEnd"/>
+                            <w:r>
+                              <w:rPr>
+                                <w:sz w:val="24"/>
+                              </w:rPr>
+                              <w:t xml:space="preserve"> </w:t>
+                            </w:r>
+                          </w:p>
+                          <w:p>
+                            <w:pPr>
+                              <w:pStyle w:val="NoSpacing"/>
+                              <w:pBdr>
+                                <w:bottom w:val="single" w:sz="6" w:space="1" w:color="auto"/>
+                              </w:pBdr>
+                              <w:rPr>
+                                <w:sz w:val="24"/>
+                              </w:rPr>
+                            </w:pPr>
+                            <w:r>
+                              <w:rPr>
+                                <w:sz w:val="24"/>
+                              </w:rPr>
+                              <w:t>-</w:t>
+                            </w:r>
+                            <w:proofErr w:type="spellStart"/>
+                            <w:proofErr w:type="gramStart"/>
+                            <w:r>
+                              <w:rPr>
+                                <w:sz w:val="24"/>
+                              </w:rPr>
+                              <w:t>keyPressed</w:t>
+                            </w:r>
+                            <w:proofErr w:type="spellEnd"/>
+                            <w:r>
+                              <w:rPr>
+                                <w:sz w:val="24"/>
+                              </w:rPr>
+                              <w:t>[</w:t>
+                            </w:r>
+                            <w:proofErr w:type="gramEnd"/>
+                            <w:r>
+                              <w:rPr>
+                                <w:sz w:val="24"/>
+                              </w:rPr>
+                              <w:t>4] : Rail</w:t>
+                            </w:r>
+                          </w:p>
+                          <w:p>
+                            <w:pPr>
+                              <w:pStyle w:val="NoSpacing"/>
+                              <w:pBdr>
+                                <w:bottom w:val="single" w:sz="6" w:space="1" w:color="auto"/>
+                              </w:pBdr>
+                              <w:rPr>
+                                <w:sz w:val="24"/>
+                              </w:rPr>
+                            </w:pPr>
+                            <w:r>
+                              <w:rPr>
+                                <w:sz w:val="24"/>
+                              </w:rPr>
+                              <w:t>-</w:t>
+                            </w:r>
+                            <w:proofErr w:type="gramStart"/>
+                            <w:r>
+                              <w:rPr>
+                                <w:sz w:val="24"/>
+                              </w:rPr>
+                              <w:t>score :</w:t>
+                            </w:r>
+                            <w:proofErr w:type="gramEnd"/>
+                            <w:r>
+                              <w:rPr>
+                                <w:sz w:val="24"/>
+                              </w:rPr>
+                              <w:t xml:space="preserve"> </w:t>
+                            </w:r>
+                            <w:proofErr w:type="spellStart"/>
+                            <w:r>
+                              <w:rPr>
+                                <w:sz w:val="24"/>
+                              </w:rPr>
+                              <w:t>ScoreManager</w:t>
+                            </w:r>
+                            <w:proofErr w:type="spellEnd"/>
+                          </w:p>
+                          <w:p>
+                            <w:pPr>
+                              <w:pStyle w:val="NoSpacing"/>
+                              <w:rPr>
+                                <w:sz w:val="24"/>
+                              </w:rPr>
+                            </w:pPr>
+                            <w:r>
+                              <w:rPr>
+                                <w:sz w:val="24"/>
+                              </w:rPr>
+                              <w:t>+</w:t>
+                            </w:r>
+                            <w:proofErr w:type="spellStart"/>
+                            <w:r>
+                              <w:rPr>
+                                <w:sz w:val="24"/>
+                              </w:rPr>
+                              <w:t>checkPlayerHealth</w:t>
+                            </w:r>
+                            <w:proofErr w:type="spellEnd"/>
+                            <w:r>
+                              <w:rPr>
+                                <w:sz w:val="24"/>
+                              </w:rPr>
+                              <w:t xml:space="preserve"> for all players;</w:t>
+                            </w:r>
+                          </w:p>
+                          <w:p>
+                            <w:pPr>
+                              <w:pStyle w:val="NoSpacing"/>
+                              <w:rPr>
+                                <w:sz w:val="24"/>
+                              </w:rPr>
+                            </w:pPr>
+                            <w:r>
+                              <w:rPr>
+                                <w:sz w:val="24"/>
+                              </w:rPr>
+                              <w:t>+</w:t>
+                            </w:r>
+                            <w:proofErr w:type="spellStart"/>
+                            <w:r>
+                              <w:rPr>
+                                <w:sz w:val="24"/>
+                              </w:rPr>
+                              <w:t>checkPlayerScore</w:t>
+                            </w:r>
+                            <w:proofErr w:type="spellEnd"/>
+                            <w:r>
+                              <w:rPr>
+                                <w:sz w:val="24"/>
+                              </w:rPr>
+                              <w:t xml:space="preserve"> for all players and compare for winner</w:t>
+                            </w:r>
+                          </w:p>
+                          <w:p>
+                            <w:pPr>
+                              <w:pStyle w:val="NoSpacing"/>
+                              <w:rPr>
+                                <w:sz w:val="24"/>
+                              </w:rPr>
+                            </w:pPr>
+                            <w:r>
+                              <w:rPr>
+                                <w:sz w:val="24"/>
+                              </w:rPr>
+                              <w:t>+</w:t>
+                            </w:r>
+                            <w:proofErr w:type="spellStart"/>
+                            <w:r>
+                              <w:rPr>
+                                <w:sz w:val="24"/>
+                              </w:rPr>
+                              <w:t>checkRailPressed</w:t>
+                            </w:r>
+                            <w:proofErr w:type="spellEnd"/>
+                            <w:r>
+                              <w:rPr>
+                                <w:sz w:val="24"/>
+                              </w:rPr>
+                              <w:t xml:space="preserve"> for each key press to determine hit</w:t>
+                            </w:r>
+                          </w:p>
+                          <w:p>
+                            <w:pPr>
+                              <w:pStyle w:val="NoSpacing"/>
+                              <w:rPr>
+                                <w:sz w:val="24"/>
+                              </w:rPr>
+                            </w:pPr>
+                            <w:r>
+                              <w:rPr>
+                                <w:sz w:val="24"/>
+                              </w:rPr>
+                              <w:t>+update(dt)</w:t>
+                            </w:r>
+                          </w:p>
+                          <w:p/>
+                        </w:txbxContent>
+                      </wps:txbx>
+                      <wps:bodyPr rot="0" vert="horz" wrap="square" lIns="91440" tIns="45720" rIns="91440" bIns="45720" anchor="t" anchorCtr="0">
+                        <a:noAutofit/>
+                      </wps:bodyPr>
+                    </wps:wsp>
+                  </a:graphicData>
+                </a:graphic>
+                <wp14:sizeRelH relativeFrom="margin">
+                  <wp14:pctWidth>40000</wp14:pctWidth>
+                </wp14:sizeRelH>
+                <wp14:sizeRelV relativeFrom="margin">
+                  <wp14:pctHeight>0</wp14:pctHeight>
+                </wp14:sizeRelV>
+              </wp:anchor>
+            </w:drawing>
+          </mc:Choice>
+          <mc:Fallback>
+            <w:pict>
+              <v:shape w14:anchorId="2FE3494D" id="Text Box 18" o:spid="_x0000_s1029" type="#_x0000_t202" style="position:absolute;margin-left:-45.75pt;margin-top:221.1pt;width:186.95pt;height:190.95pt;z-index:251662848;visibility:visible;mso-wrap-style:square;mso-width-percent:400;mso-height-percent:0;mso-wrap-distance-left:9pt;mso-wrap-distance-top:0;mso-wrap-distance-right:9pt;mso-wrap-distance-bottom:0;mso-position-horizontal:absolute;mso-position-horizontal-relative:text;mso-position-vertical:absolute;mso-position-vertical-relative:text;mso-width-percent:400;mso-height-percent:0;mso-width-relative:margin;mso-height-relative:margin;v-text-anchor:top" o:gfxdata="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">
+                <v:textbox>
+                  <w:txbxContent>
+                    <w:p>
+                      <w:pPr>
+                        <w:pBdr>
+                          <w:bottom w:val="single" w:sz="6" w:space="1" w:color="auto"/>
+                        </w:pBdr>
+                        <w:ind w:firstLine="720"/>
+                        <w:rPr>
+                          <w:sz w:val="28"/>
+                        </w:rPr>
+                      </w:pPr>
+                      <w:r>
+                        <w:rPr>
+                          <w:sz w:val="28"/>
+                        </w:rPr>
+                        <w:t>User</w:t>
+                      </w:r>
+                    </w:p>
+                    <w:p>
+                      <w:pPr>
+                        <w:pStyle w:val="NoSpacing"/>
+                        <w:rPr>
+                          <w:sz w:val="24"/>
+                        </w:rPr>
+                      </w:pPr>
+                      <w:r>
+                        <w:rPr>
+                          <w:sz w:val="24"/>
+                        </w:rPr>
+                        <w:t>-</w:t>
+                      </w:r>
+                      <w:proofErr w:type="gramStart"/>
+                      <w:r>
+                        <w:rPr>
+                          <w:sz w:val="24"/>
+                        </w:rPr>
+                        <w:t>health :</w:t>
+                      </w:r>
+                      <w:proofErr w:type="gramEnd"/>
+                      <w:r>
+                        <w:rPr>
+                          <w:sz w:val="24"/>
+                        </w:rPr>
+                        <w:t xml:space="preserve"> </w:t>
+                      </w:r>
+                      <w:proofErr w:type="spellStart"/>
+                      <w:r>
+                        <w:rPr>
+                          <w:sz w:val="24"/>
+                        </w:rPr>
+                        <w:t>int</w:t>
+                      </w:r>
+                      <w:proofErr w:type="spellEnd"/>
+                      <w:r>
+                        <w:rPr>
+                          <w:sz w:val="24"/>
+                        </w:rPr>
+                        <w:t xml:space="preserve"> </w:t>
+                      </w:r>
+                    </w:p>
+                    <w:p>
+                      <w:pPr>
+                        <w:pStyle w:val="NoSpacing"/>
+                        <w:pBdr>
+                          <w:bottom w:val="single" w:sz="6" w:space="1" w:color="auto"/>
+                        </w:pBdr>
+                        <w:rPr>
+                          <w:sz w:val="24"/>
+                        </w:rPr>
+                      </w:pPr>
+                      <w:r>
+                        <w:rPr>
+                          <w:sz w:val="24"/>
+                        </w:rPr>
+                        <w:t>-</w:t>
+                      </w:r>
+                      <w:proofErr w:type="spellStart"/>
+                      <w:proofErr w:type="gramStart"/>
+                      <w:r>
+                        <w:rPr>
+                          <w:sz w:val="24"/>
+                        </w:rPr>
+                        <w:t>keyPressed</w:t>
+                      </w:r>
+                      <w:proofErr w:type="spellEnd"/>
+                      <w:r>
+                        <w:rPr>
+                          <w:sz w:val="24"/>
+                        </w:rPr>
+                        <w:t>[</w:t>
+                      </w:r>
+                      <w:proofErr w:type="gramEnd"/>
+                      <w:r>
+                        <w:rPr>
+                          <w:sz w:val="24"/>
+                        </w:rPr>
+                        <w:t>4] : Rail</w:t>
+                      </w:r>
+                    </w:p>
+                    <w:p>
+                      <w:pPr>
+                        <w:pStyle w:val="NoSpacing"/>
+                        <w:pBdr>
+                          <w:bottom w:val="single" w:sz="6" w:space="1" w:color="auto"/>
+                        </w:pBdr>
+                        <w:rPr>
+                          <w:sz w:val="24"/>
+                        </w:rPr>
+                      </w:pPr>
+                      <w:r>
+                        <w:rPr>
+                          <w:sz w:val="24"/>
+                        </w:rPr>
+                        <w:t>-</w:t>
+                      </w:r>
+                      <w:proofErr w:type="gramStart"/>
+                      <w:r>
+                        <w:rPr>
+                          <w:sz w:val="24"/>
+                        </w:rPr>
+                        <w:t>score :</w:t>
+                      </w:r>
+                      <w:proofErr w:type="gramEnd"/>
+                      <w:r>
+                        <w:rPr>
+                          <w:sz w:val="24"/>
+                        </w:rPr>
+                        <w:t xml:space="preserve"> </w:t>
+                      </w:r>
+                      <w:proofErr w:type="spellStart"/>
+                      <w:r>
+                        <w:rPr>
+                          <w:sz w:val="24"/>
+                        </w:rPr>
+                        <w:t>ScoreManager</w:t>
+                      </w:r>
+                      <w:proofErr w:type="spellEnd"/>
+                    </w:p>
+                    <w:p>
+                      <w:pPr>
+                        <w:pStyle w:val="NoSpacing"/>
+                        <w:rPr>
+                          <w:sz w:val="24"/>
+                        </w:rPr>
+                      </w:pPr>
+                      <w:r>
+                        <w:rPr>
+                          <w:sz w:val="24"/>
+                        </w:rPr>
+                        <w:t>+</w:t>
+                      </w:r>
+                      <w:proofErr w:type="spellStart"/>
+                      <w:r>
+                        <w:rPr>
+                          <w:sz w:val="24"/>
+                        </w:rPr>
+                        <w:t>checkPlayerHealth</w:t>
+                      </w:r>
+                      <w:proofErr w:type="spellEnd"/>
+                      <w:r>
+                        <w:rPr>
+                          <w:sz w:val="24"/>
+                        </w:rPr>
+                        <w:t xml:space="preserve"> for all players;</w:t>
+                      </w:r>
+                    </w:p>
+                    <w:p>
+                      <w:pPr>
+                        <w:pStyle w:val="NoSpacing"/>
+                        <w:rPr>
+                          <w:sz w:val="24"/>
+                        </w:rPr>
+                      </w:pPr>
+                      <w:r>
+                        <w:rPr>
+                          <w:sz w:val="24"/>
+                        </w:rPr>
+                        <w:t>+</w:t>
+                      </w:r>
+                      <w:proofErr w:type="spellStart"/>
+                      <w:r>
+                        <w:rPr>
+                          <w:sz w:val="24"/>
+                        </w:rPr>
+                        <w:t>checkPlayerScore</w:t>
+                      </w:r>
+                      <w:proofErr w:type="spellEnd"/>
+                      <w:r>
+                        <w:rPr>
+                          <w:sz w:val="24"/>
+                        </w:rPr>
+                        <w:t xml:space="preserve"> for all players and compare for winner</w:t>
+                      </w:r>
+                    </w:p>
+                    <w:p>
+                      <w:pPr>
+                        <w:pStyle w:val="NoSpacing"/>
+                        <w:rPr>
+                          <w:sz w:val="24"/>
+                        </w:rPr>
+                      </w:pPr>
+                      <w:r>
+                        <w:rPr>
+                          <w:sz w:val="24"/>
+                        </w:rPr>
+                        <w:t>+</w:t>
+                      </w:r>
+                      <w:proofErr w:type="spellStart"/>
+                      <w:r>
+                        <w:rPr>
+                          <w:sz w:val="24"/>
+                        </w:rPr>
+                        <w:t>checkRailPressed</w:t>
+                      </w:r>
+                      <w:proofErr w:type="spellEnd"/>
+                      <w:r>
+                        <w:rPr>
+                          <w:sz w:val="24"/>
+                        </w:rPr>
+                        <w:t xml:space="preserve"> for each key press to determine hit</w:t>
+                      </w:r>
+                    </w:p>
+                    <w:p>
+                      <w:pPr>
+                        <w:pStyle w:val="NoSpacing"/>
+                        <w:rPr>
+                          <w:sz w:val="24"/>
+                        </w:rPr>
+                      </w:pPr>
+                      <w:r>
+                        <w:rPr>
+                          <w:sz w:val="24"/>
+                        </w:rPr>
+                        <w:t>+update(dt)</w:t>
+                      </w:r>
+                    </w:p>
+                    <w:p/>
+                  </w:txbxContent>
+                </v:textbox>
+              </v:shape>
+            </w:pict>
+          </mc:Fallback>
+        </mc:AlternateContent>
+      </w:r>
+      <w:r>
+        <w:rPr>
+          <w:noProof/>
+          <w:lang w:eastAsia="en-GB"/>
+        </w:rPr>
+        <mc:AlternateContent>
+          <mc:Choice Requires="wps">
+            <w:drawing>
+              <wp:anchor distT="0" distB="0" distL="114300" distR="114300" simplePos="0" relativeHeight="251654656" behindDoc="0" locked="0" layoutInCell="1" allowOverlap="1" wp14:anchorId="57B761D4" wp14:editId="3130E6F2">
                 <wp:simplePos x="0" y="0"/>
                 <wp:positionH relativeFrom="column">
                   <wp:posOffset>1821815</wp:posOffset>
@@ -1816,26 +2854,32 @@
                               <w:t>-</w:t>
                             </w:r>
                             <w:proofErr w:type="spellStart"/>
+                            <w:r>
+                              <w:rPr>
+                                <w:sz w:val="24"/>
+                              </w:rPr>
+                              <w:t>CreateRails</w:t>
+                            </w:r>
+                            <w:proofErr w:type="spellEnd"/>
+                            <w:r>
+                              <w:rPr>
+                                <w:sz w:val="24"/>
+                              </w:rPr>
+                              <w:t>(</w:t>
+                            </w:r>
                             <w:proofErr w:type="gramStart"/>
                             <w:r>
                               <w:rPr>
                                 <w:sz w:val="24"/>
                               </w:rPr>
-                              <w:t>CreateRails</w:t>
-                            </w:r>
-                            <w:proofErr w:type="spellEnd"/>
-                            <w:r>
-                              <w:rPr>
-                                <w:sz w:val="24"/>
-                              </w:rPr>
-                              <w:t>(</w:t>
+                              <w:t>notes[</w:t>
                             </w:r>
                             <w:proofErr w:type="gramEnd"/>
                             <w:r>
                               <w:rPr>
                                 <w:sz w:val="24"/>
                               </w:rPr>
-                              <w:t>notes[] : Note) : void</w:t>
+                              <w:t>] : Note) : void</w:t>
                             </w:r>
                           </w:p>
                           <w:p>
@@ -1849,17 +2893,9 @@
                               <w:rPr>
                                 <w:sz w:val="24"/>
                               </w:rPr>
-                              <w:t>+</w:t>
-                            </w:r>
-                            <w:proofErr w:type="gramStart"/>
-                            <w:r>
-                              <w:rPr>
-                                <w:sz w:val="24"/>
-                              </w:rPr>
-                              <w:t>Update(</w:t>
+                              <w:t>+Update(</w:t>
                             </w:r>
                             <w:proofErr w:type="spellStart"/>
-                            <w:proofErr w:type="gramEnd"/>
                             <w:r>
                               <w:rPr>
                                 <w:sz w:val="24"/>
@@ -2005,7 +3041,6 @@
                               </w:rPr>
                             </w:pPr>
                             <w:proofErr w:type="spellStart"/>
-                            <w:proofErr w:type="gramStart"/>
                             <w:r>
                               <w:rPr>
                                 <w:sz w:val="24"/>
@@ -2013,7 +3048,6 @@
                               <w:t>checkNoteSpawn</w:t>
                             </w:r>
                             <w:proofErr w:type="spellEnd"/>
-                            <w:proofErr w:type="gramEnd"/>
                             <w:r>
                               <w:rPr>
                                 <w:sz w:val="24"/>
@@ -2029,7 +3063,6 @@
                               </w:rPr>
                             </w:pPr>
                             <w:proofErr w:type="spellStart"/>
-                            <w:proofErr w:type="gramStart"/>
                             <w:r>
                               <w:rPr>
                                 <w:sz w:val="24"/>
@@ -2037,7 +3070,6 @@
                               <w:t>playerInput</w:t>
                             </w:r>
                             <w:proofErr w:type="spellEnd"/>
-                            <w:proofErr w:type="gramEnd"/>
                             <w:r>
                               <w:rPr>
                                 <w:sz w:val="24"/>
@@ -2053,7 +3085,6 @@
                               </w:rPr>
                             </w:pPr>
                             <w:proofErr w:type="spellStart"/>
-                            <w:proofErr w:type="gramStart"/>
                             <w:r>
                               <w:rPr>
                                 <w:sz w:val="24"/>
@@ -2061,7 +3092,6 @@
                               <w:t>checkPlayerHit</w:t>
                             </w:r>
                             <w:proofErr w:type="spellEnd"/>
-                            <w:proofErr w:type="gramEnd"/>
                             <w:r>
                               <w:rPr>
                                 <w:sz w:val="24"/>
@@ -2162,7 +3192,7 @@
           </mc:Choice>
           <mc:Fallback>
             <w:pict>
-              <v:shape id="_x0000_s1028" type="#_x0000_t202" style="position:absolute;margin-left:143.45pt;margin-top:196.7pt;width:186.95pt;height:328.65pt;z-index:251659264;visibility:visible;mso-wrap-style:square;mso-width-percent:400;mso-height-percent:0;mso-wrap-distance-left:9pt;mso-wrap-distance-top:0;mso-wrap-distance-right:9pt;mso-wrap-distance-bottom:0;mso-position-horizontal:absolute;mso-position-horizontal-relative:text;mso-position-vertical:absolute;mso-position-vertical-relative:text;mso-width-percent:400;mso-height-percent:0;mso-width-relative:margin;mso-height-relative:margin;v-text-anchor:top" o:gfxdata="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">
+              <v:shape w14:anchorId="57B761D4" id="_x0000_s1030" type="#_x0000_t202" style="position:absolute;margin-left:143.45pt;margin-top:196.7pt;width:186.95pt;height:328.65pt;z-index:251654656;visibility:visible;mso-wrap-style:square;mso-width-percent:400;mso-height-percent:0;mso-wrap-distance-left:9pt;mso-wrap-distance-top:0;mso-wrap-distance-right:9pt;mso-wrap-distance-bottom:0;mso-position-horizontal:absolute;mso-position-horizontal-relative:text;mso-position-vertical:absolute;mso-position-vertical-relative:text;mso-width-percent:400;mso-height-percent:0;mso-width-relative:margin;mso-height-relative:margin;v-text-anchor:top" o:gfxdata="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">
                 <v:textbox>
                   <w:txbxContent>
                     <w:p>
@@ -2355,26 +3385,32 @@
                         <w:t>-</w:t>
                       </w:r>
                       <w:proofErr w:type="spellStart"/>
+                      <w:r>
+                        <w:rPr>
+                          <w:sz w:val="24"/>
+                        </w:rPr>
+                        <w:t>CreateRails</w:t>
+                      </w:r>
+                      <w:proofErr w:type="spellEnd"/>
+                      <w:r>
+                        <w:rPr>
+                          <w:sz w:val="24"/>
+                        </w:rPr>
+                        <w:t>(</w:t>
+                      </w:r>
                       <w:proofErr w:type="gramStart"/>
                       <w:r>
                         <w:rPr>
                           <w:sz w:val="24"/>
                         </w:rPr>
-                        <w:t>CreateRails</w:t>
-                      </w:r>
-                      <w:proofErr w:type="spellEnd"/>
-                      <w:r>
-                        <w:rPr>
-                          <w:sz w:val="24"/>
-                        </w:rPr>
-                        <w:t>(</w:t>
+                        <w:t>notes[</w:t>
                       </w:r>
                       <w:proofErr w:type="gramEnd"/>
                       <w:r>
                         <w:rPr>
                           <w:sz w:val="24"/>
                         </w:rPr>
-                        <w:t>notes[] : Note) : void</w:t>
+                        <w:t>] : Note) : void</w:t>
                       </w:r>
                     </w:p>
                     <w:p>
@@ -2388,17 +3424,9 @@
                         <w:rPr>
                           <w:sz w:val="24"/>
                         </w:rPr>
-                        <w:t>+</w:t>
-                      </w:r>
-                      <w:proofErr w:type="gramStart"/>
-                      <w:r>
-                        <w:rPr>
-                          <w:sz w:val="24"/>
-                        </w:rPr>
-                        <w:t>Update(</w:t>
+                        <w:t>+Update(</w:t>
                       </w:r>
                       <w:proofErr w:type="spellStart"/>
-                      <w:proofErr w:type="gramEnd"/>
                       <w:r>
                         <w:rPr>
                           <w:sz w:val="24"/>
@@ -2544,7 +3572,6 @@
                         </w:rPr>
                       </w:pPr>
                       <w:proofErr w:type="spellStart"/>
-                      <w:proofErr w:type="gramStart"/>
                       <w:r>
                         <w:rPr>
                           <w:sz w:val="24"/>
@@ -2552,7 +3579,6 @@
                         <w:t>checkNoteSpawn</w:t>
                       </w:r>
                       <w:proofErr w:type="spellEnd"/>
-                      <w:proofErr w:type="gramEnd"/>
                       <w:r>
                         <w:rPr>
                           <w:sz w:val="24"/>
@@ -2568,7 +3594,6 @@
                         </w:rPr>
                       </w:pPr>
                       <w:proofErr w:type="spellStart"/>
-                      <w:proofErr w:type="gramStart"/>
                       <w:r>
                         <w:rPr>
                           <w:sz w:val="24"/>
@@ -2576,7 +3601,6 @@
                         <w:t>playerInput</w:t>
                       </w:r>
                       <w:proofErr w:type="spellEnd"/>
-                      <w:proofErr w:type="gramEnd"/>
                       <w:r>
                         <w:rPr>
                           <w:sz w:val="24"/>
@@ -2592,7 +3616,6 @@
                         </w:rPr>
                       </w:pPr>
                       <w:proofErr w:type="spellStart"/>
-                      <w:proofErr w:type="gramStart"/>
                       <w:r>
                         <w:rPr>
                           <w:sz w:val="24"/>
@@ -2600,7 +3623,6 @@
                         <w:t>checkPlayerHit</w:t>
                       </w:r>
                       <w:proofErr w:type="spellEnd"/>
-                      <w:proofErr w:type="gramEnd"/>
                       <w:r>
                         <w:rPr>
                           <w:sz w:val="24"/>
@@ -2697,7 +3719,7 @@
         <mc:AlternateContent>
           <mc:Choice Requires="wps">
             <w:drawing>
-              <wp:anchor distT="0" distB="0" distL="114300" distR="114300" simplePos="0" relativeHeight="251661312" behindDoc="0" locked="0" layoutInCell="1" allowOverlap="1" wp14:anchorId="6F9687E0" wp14:editId="7CE77D1B">
+              <wp:anchor distT="0" distB="0" distL="114300" distR="114300" simplePos="0" relativeHeight="251657728" behindDoc="0" locked="0" layoutInCell="1" allowOverlap="1" wp14:anchorId="6F9687E0" wp14:editId="7CE77D1B">
                 <wp:simplePos x="0" y="0"/>
                 <wp:positionH relativeFrom="column">
                   <wp:posOffset>4269022</wp:posOffset>
@@ -3534,7 +4556,7 @@
           </mc:Choice>
           <mc:Fallback>
             <w:pict>
-              <v:shape id="_x0000_s1029" type="#_x0000_t202" style="position:absolute;margin-left:336.15pt;margin-top:152.9pt;width:186.95pt;height:362.5pt;z-index:251661312;visibility:visible;mso-wrap-style:square;mso-width-percent:400;mso-height-percent:0;mso-wrap-distance-left:9pt;mso-wrap-distance-top:0;mso-wrap-distance-right:9pt;mso-wrap-distance-bottom:0;mso-position-horizontal:absolute;mso-position-horizontal-relative:text;mso-position-vertical:absolute;mso-position-vertical-relative:text;mso-width-percent:400;mso-height-percent:0;mso-width-relative:margin;mso-height-relative:margin;v-text-anchor:top" o:gfxdata="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">
+              <v:shape w14:anchorId="6F9687E0" id="_x0000_s1031" type="#_x0000_t202" style="position:absolute;margin-left:336.15pt;margin-top:152.9pt;width:186.95pt;height:362.5pt;z-index:251657728;visibility:visible;mso-wrap-style:square;mso-width-percent:400;mso-height-percent:0;mso-wrap-distance-left:9pt;mso-wrap-distance-top:0;mso-wrap-distance-right:9pt;mso-wrap-distance-bottom:0;mso-position-horizontal:absolute;mso-position-horizontal-relative:text;mso-position-vertical:absolute;mso-position-vertical-relative:text;mso-width-percent:400;mso-height-percent:0;mso-width-relative:margin;mso-height-relative:margin;v-text-anchor:top" o:gfxdata="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">
                 <v:textbox>
                   <w:txbxContent>
                     <w:p>
@@ -4310,470 +5332,6 @@
                           <w:sz w:val="24"/>
                         </w:rPr>
                         <w:t>() : void</w:t>
-                      </w:r>
-                    </w:p>
-                  </w:txbxContent>
-                </v:textbox>
-              </v:shape>
-            </w:pict>
-          </mc:Fallback>
-        </mc:AlternateContent>
-      </w:r>
-      <w:r>
-        <w:rPr>
-          <w:noProof/>
-          <w:lang w:eastAsia="en-GB"/>
-        </w:rPr>
-        <mc:AlternateContent>
-          <mc:Choice Requires="wps">
-            <w:drawing>
-              <wp:anchor distT="0" distB="0" distL="114300" distR="114300" simplePos="0" relativeHeight="251667456" behindDoc="0" locked="0" layoutInCell="1" allowOverlap="1" wp14:anchorId="03519C80" wp14:editId="6CED8728">
-                <wp:simplePos x="0" y="0"/>
-                <wp:positionH relativeFrom="column">
-                  <wp:posOffset>-588010</wp:posOffset>
-                </wp:positionH>
-                <wp:positionV relativeFrom="paragraph">
-                  <wp:posOffset>1607213</wp:posOffset>
-                </wp:positionV>
-                <wp:extent cx="2374265" cy="2425065"/>
-                <wp:effectExtent l="0" t="0" r="12700" b="13335"/>
-                <wp:wrapNone/>
-                <wp:docPr id="4" name="Text Box 4"/>
-                <wp:cNvGraphicFramePr>
-                  <a:graphicFrameLocks xmlns:a="http://schemas.openxmlformats.org/drawingml/2006/main"/>
-                </wp:cNvGraphicFramePr>
-                <a:graphic xmlns:a="http://schemas.openxmlformats.org/drawingml/2006/main">
-                  <a:graphicData uri="http://schemas.microsoft.com/office/word/2010/wordprocessingShape">
-                    <wps:wsp>
-                      <wps:cNvSpPr txBox="1">
-                        <a:spLocks noChangeArrowheads="1"/>
-                      </wps:cNvSpPr>
-                      <wps:spPr bwMode="auto">
-                        <a:xfrm>
-                          <a:off x="0" y="0"/>
-                          <a:ext cx="2374265" cy="2425065"/>
-                        </a:xfrm>
-                        <a:prstGeom prst="rect">
-                          <a:avLst/>
-                        </a:prstGeom>
-                        <a:solidFill>
-                          <a:srgbClr val="FFFFFF"/>
-                        </a:solidFill>
-                        <a:ln w="9525">
-                          <a:solidFill>
-                            <a:srgbClr val="000000"/>
-                          </a:solidFill>
-                          <a:miter lim="800000"/>
-                          <a:headEnd/>
-                          <a:tailEnd/>
-                        </a:ln>
-                      </wps:spPr>
-                      <wps:txbx>
-                        <w:txbxContent>
-                          <w:p>
-                            <w:pPr>
-                              <w:pBdr>
-                                <w:bottom w:val="single" w:sz="6" w:space="1" w:color="auto"/>
-                              </w:pBdr>
-                              <w:ind w:firstLine="720"/>
-                              <w:rPr>
-                                <w:sz w:val="28"/>
-                              </w:rPr>
-                            </w:pPr>
-                            <w:r>
-                              <w:rPr>
-                                <w:sz w:val="28"/>
-                              </w:rPr>
-                              <w:t>Rail</w:t>
-                            </w:r>
-                          </w:p>
-                          <w:p>
-                            <w:pPr>
-                              <w:pStyle w:val="NoSpacing"/>
-                              <w:rPr>
-                                <w:sz w:val="24"/>
-                              </w:rPr>
-                            </w:pPr>
-                            <w:r>
-                              <w:rPr>
-                                <w:sz w:val="24"/>
-                              </w:rPr>
-                              <w:t>-</w:t>
-                            </w:r>
-                            <w:proofErr w:type="gramStart"/>
-                            <w:r>
-                              <w:rPr>
-                                <w:sz w:val="24"/>
-                              </w:rPr>
-                              <w:t>notes[</w:t>
-                            </w:r>
-                            <w:proofErr w:type="gramEnd"/>
-                            <w:r>
-                              <w:rPr>
-                                <w:sz w:val="24"/>
-                              </w:rPr>
-                              <w:t xml:space="preserve">] : Note </w:t>
-                            </w:r>
-                          </w:p>
-                          <w:p>
-                            <w:pPr>
-                              <w:pStyle w:val="NoSpacing"/>
-                              <w:pBdr>
-                                <w:bottom w:val="single" w:sz="6" w:space="1" w:color="auto"/>
-                              </w:pBdr>
-                              <w:rPr>
-                                <w:sz w:val="24"/>
-                              </w:rPr>
-                            </w:pPr>
-                            <w:r>
-                              <w:rPr>
-                                <w:sz w:val="24"/>
-                              </w:rPr>
-                              <w:t>-</w:t>
-                            </w:r>
-                            <w:proofErr w:type="spellStart"/>
-                            <w:proofErr w:type="gramStart"/>
-                            <w:r>
-                              <w:rPr>
-                                <w:sz w:val="24"/>
-                              </w:rPr>
-                              <w:t>nextNoteToPlay</w:t>
-                            </w:r>
-                            <w:proofErr w:type="spellEnd"/>
-                            <w:r>
-                              <w:rPr>
-                                <w:sz w:val="24"/>
-                              </w:rPr>
-                              <w:t xml:space="preserve"> :</w:t>
-                            </w:r>
-                            <w:proofErr w:type="gramEnd"/>
-                            <w:r>
-                              <w:rPr>
-                                <w:sz w:val="24"/>
-                              </w:rPr>
-                              <w:t xml:space="preserve"> </w:t>
-                            </w:r>
-                            <w:proofErr w:type="spellStart"/>
-                            <w:r>
-                              <w:rPr>
-                                <w:sz w:val="24"/>
-                              </w:rPr>
-                              <w:t>int</w:t>
-                            </w:r>
-                            <w:proofErr w:type="spellEnd"/>
-                            <w:r>
-                              <w:rPr>
-                                <w:sz w:val="24"/>
-                              </w:rPr>
-                              <w:t xml:space="preserve"> : (used to access the correct note in array)</w:t>
-                            </w:r>
-                          </w:p>
-                          <w:p>
-                            <w:pPr>
-                              <w:pStyle w:val="NoSpacing"/>
-                              <w:rPr>
-                                <w:sz w:val="24"/>
-                              </w:rPr>
-                            </w:pPr>
-                            <w:r>
-                              <w:rPr>
-                                <w:sz w:val="24"/>
-                              </w:rPr>
-                              <w:t>+</w:t>
-                            </w:r>
-                            <w:proofErr w:type="gramStart"/>
-                            <w:r>
-                              <w:rPr>
-                                <w:sz w:val="24"/>
-                              </w:rPr>
-                              <w:t>Rail()</w:t>
-                            </w:r>
-                            <w:proofErr w:type="gramEnd"/>
-                          </w:p>
-                          <w:p>
-                            <w:pPr>
-                              <w:pStyle w:val="NoSpacing"/>
-                              <w:rPr>
-                                <w:sz w:val="24"/>
-                              </w:rPr>
-                            </w:pPr>
-                            <w:r>
-                              <w:rPr>
-                                <w:sz w:val="24"/>
-                              </w:rPr>
-                              <w:t>+</w:t>
-                            </w:r>
-                            <w:proofErr w:type="spellStart"/>
-                            <w:proofErr w:type="gramStart"/>
-                            <w:r>
-                              <w:rPr>
-                                <w:sz w:val="24"/>
-                              </w:rPr>
-                              <w:t>AddNoteToRail</w:t>
-                            </w:r>
-                            <w:proofErr w:type="spellEnd"/>
-                            <w:r>
-                              <w:rPr>
-                                <w:sz w:val="24"/>
-                              </w:rPr>
-                              <w:t>(</w:t>
-                            </w:r>
-                            <w:proofErr w:type="gramEnd"/>
-                            <w:r>
-                              <w:rPr>
-                                <w:sz w:val="24"/>
-                              </w:rPr>
-                              <w:t>note : Note) : void</w:t>
-                            </w:r>
-                          </w:p>
-                          <w:p>
-                            <w:pPr>
-                              <w:pStyle w:val="NoSpacing"/>
-                              <w:rPr>
-                                <w:sz w:val="24"/>
-                              </w:rPr>
-                            </w:pPr>
-                            <w:r>
-                              <w:rPr>
-                                <w:sz w:val="24"/>
-                              </w:rPr>
-                              <w:t>+</w:t>
-                            </w:r>
-                            <w:proofErr w:type="spellStart"/>
-                            <w:proofErr w:type="gramStart"/>
-                            <w:r>
-                              <w:rPr>
-                                <w:sz w:val="24"/>
-                              </w:rPr>
-                              <w:t>CheckNoteSpawn</w:t>
-                            </w:r>
-                            <w:proofErr w:type="spellEnd"/>
-                            <w:r>
-                              <w:rPr>
-                                <w:sz w:val="24"/>
-                              </w:rPr>
-                              <w:t>(</w:t>
-                            </w:r>
-                            <w:proofErr w:type="gramEnd"/>
-                            <w:r>
-                              <w:rPr>
-                                <w:sz w:val="24"/>
-                              </w:rPr>
-                              <w:t>timer : float) : void (sets note to active)</w:t>
-                            </w:r>
-                          </w:p>
-                        </w:txbxContent>
-                      </wps:txbx>
-                      <wps:bodyPr rot="0" vert="horz" wrap="square" lIns="91440" tIns="45720" rIns="91440" bIns="45720" anchor="t" anchorCtr="0">
-                        <a:noAutofit/>
-                      </wps:bodyPr>
-                    </wps:wsp>
-                  </a:graphicData>
-                </a:graphic>
-                <wp14:sizeRelH relativeFrom="margin">
-                  <wp14:pctWidth>40000</wp14:pctWidth>
-                </wp14:sizeRelH>
-                <wp14:sizeRelV relativeFrom="margin">
-                  <wp14:pctHeight>0</wp14:pctHeight>
-                </wp14:sizeRelV>
-              </wp:anchor>
-            </w:drawing>
-          </mc:Choice>
-          <mc:Fallback>
-            <w:pict>
-              <v:shape id="Text Box 4" o:spid="_x0000_s1030" type="#_x0000_t202" style="position:absolute;margin-left:-46.3pt;margin-top:126.55pt;width:186.95pt;height:190.95pt;z-index:251667456;visibility:visible;mso-wrap-style:square;mso-width-percent:400;mso-height-percent:0;mso-wrap-distance-left:9pt;mso-wrap-distance-top:0;mso-wrap-distance-right:9pt;mso-wrap-distance-bottom:0;mso-position-horizontal:absolute;mso-position-horizontal-relative:text;mso-position-vertical:absolute;mso-position-vertical-relative:text;mso-width-percent:400;mso-height-percent:0;mso-width-relative:margin;mso-height-relative:margin;v-text-anchor:top" o:gfxdata="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">
-                <v:textbox>
-                  <w:txbxContent>
-                    <w:p>
-                      <w:pPr>
-                        <w:pBdr>
-                          <w:bottom w:val="single" w:sz="6" w:space="1" w:color="auto"/>
-                        </w:pBdr>
-                        <w:ind w:firstLine="720"/>
-                        <w:rPr>
-                          <w:sz w:val="28"/>
-                        </w:rPr>
-                      </w:pPr>
-                      <w:r>
-                        <w:rPr>
-                          <w:sz w:val="28"/>
-                        </w:rPr>
-                        <w:t>Rail</w:t>
-                      </w:r>
-                    </w:p>
-                    <w:p>
-                      <w:pPr>
-                        <w:pStyle w:val="NoSpacing"/>
-                        <w:rPr>
-                          <w:sz w:val="24"/>
-                        </w:rPr>
-                      </w:pPr>
-                      <w:r>
-                        <w:rPr>
-                          <w:sz w:val="24"/>
-                        </w:rPr>
-                        <w:t>-</w:t>
-                      </w:r>
-                      <w:proofErr w:type="gramStart"/>
-                      <w:r>
-                        <w:rPr>
-                          <w:sz w:val="24"/>
-                        </w:rPr>
-                        <w:t>notes[</w:t>
-                      </w:r>
-                      <w:proofErr w:type="gramEnd"/>
-                      <w:r>
-                        <w:rPr>
-                          <w:sz w:val="24"/>
-                        </w:rPr>
-                        <w:t xml:space="preserve">] : Note </w:t>
-                      </w:r>
-                    </w:p>
-                    <w:p>
-                      <w:pPr>
-                        <w:pStyle w:val="NoSpacing"/>
-                        <w:pBdr>
-                          <w:bottom w:val="single" w:sz="6" w:space="1" w:color="auto"/>
-                        </w:pBdr>
-                        <w:rPr>
-                          <w:sz w:val="24"/>
-                        </w:rPr>
-                      </w:pPr>
-                      <w:r>
-                        <w:rPr>
-                          <w:sz w:val="24"/>
-                        </w:rPr>
-                        <w:t>-</w:t>
-                      </w:r>
-                      <w:proofErr w:type="spellStart"/>
-                      <w:proofErr w:type="gramStart"/>
-                      <w:r>
-                        <w:rPr>
-                          <w:sz w:val="24"/>
-                        </w:rPr>
-                        <w:t>nextNoteToPlay</w:t>
-                      </w:r>
-                      <w:proofErr w:type="spellEnd"/>
-                      <w:r>
-                        <w:rPr>
-                          <w:sz w:val="24"/>
-                        </w:rPr>
-                        <w:t xml:space="preserve"> :</w:t>
-                      </w:r>
-                      <w:proofErr w:type="gramEnd"/>
-                      <w:r>
-                        <w:rPr>
-                          <w:sz w:val="24"/>
-                        </w:rPr>
-                        <w:t xml:space="preserve"> </w:t>
-                      </w:r>
-                      <w:proofErr w:type="spellStart"/>
-                      <w:r>
-                        <w:rPr>
-                          <w:sz w:val="24"/>
-                        </w:rPr>
-                        <w:t>int</w:t>
-                      </w:r>
-                      <w:proofErr w:type="spellEnd"/>
-                      <w:r>
-                        <w:rPr>
-                          <w:sz w:val="24"/>
-                        </w:rPr>
-                        <w:t xml:space="preserve"> : (used to access the correct note in array)</w:t>
-                      </w:r>
-                    </w:p>
-                    <w:p>
-                      <w:pPr>
-                        <w:pStyle w:val="NoSpacing"/>
-                        <w:rPr>
-                          <w:sz w:val="24"/>
-                        </w:rPr>
-                      </w:pPr>
-                      <w:r>
-                        <w:rPr>
-                          <w:sz w:val="24"/>
-                        </w:rPr>
-                        <w:t>+</w:t>
-                      </w:r>
-                      <w:proofErr w:type="gramStart"/>
-                      <w:r>
-                        <w:rPr>
-                          <w:sz w:val="24"/>
-                        </w:rPr>
-                        <w:t>Rail()</w:t>
-                      </w:r>
-                      <w:proofErr w:type="gramEnd"/>
-                    </w:p>
-                    <w:p>
-                      <w:pPr>
-                        <w:pStyle w:val="NoSpacing"/>
-                        <w:rPr>
-                          <w:sz w:val="24"/>
-                        </w:rPr>
-                      </w:pPr>
-                      <w:r>
-                        <w:rPr>
-                          <w:sz w:val="24"/>
-                        </w:rPr>
-                        <w:t>+</w:t>
-                      </w:r>
-                      <w:proofErr w:type="spellStart"/>
-                      <w:proofErr w:type="gramStart"/>
-                      <w:r>
-                        <w:rPr>
-                          <w:sz w:val="24"/>
-                        </w:rPr>
-                        <w:t>AddNoteToRail</w:t>
-                      </w:r>
-                      <w:proofErr w:type="spellEnd"/>
-                      <w:r>
-                        <w:rPr>
-                          <w:sz w:val="24"/>
-                        </w:rPr>
-                        <w:t>(</w:t>
-                      </w:r>
-                      <w:proofErr w:type="gramEnd"/>
-                      <w:r>
-                        <w:rPr>
-                          <w:sz w:val="24"/>
-                        </w:rPr>
-                        <w:t>note : Note) : void</w:t>
-                      </w:r>
-                    </w:p>
-                    <w:p>
-                      <w:pPr>
-                        <w:pStyle w:val="NoSpacing"/>
-                        <w:rPr>
-                          <w:sz w:val="24"/>
-                        </w:rPr>
-                      </w:pPr>
-                      <w:r>
-                        <w:rPr>
-                          <w:sz w:val="24"/>
-                        </w:rPr>
-                        <w:t>+</w:t>
-                      </w:r>
-                      <w:proofErr w:type="spellStart"/>
-                      <w:proofErr w:type="gramStart"/>
-                      <w:r>
-                        <w:rPr>
-                          <w:sz w:val="24"/>
-                        </w:rPr>
-                        <w:t>CheckNoteSpawn</w:t>
-                      </w:r>
-                      <w:proofErr w:type="spellEnd"/>
-                      <w:r>
-                        <w:rPr>
-                          <w:sz w:val="24"/>
-                        </w:rPr>
-                        <w:t>(</w:t>
-                      </w:r>
-                      <w:proofErr w:type="gramEnd"/>
-                      <w:r>
-                        <w:rPr>
-                          <w:sz w:val="24"/>
-                        </w:rPr>
-                        <w:t>timer : float) : void (sets note to active)</w:t>
                       </w:r>
                     </w:p>
                   </w:txbxContent>
@@ -5281,8 +5839,8 @@
           </mc:Choice>
           <mc:Fallback>
             <w:pict>
-              <v:group id="Group 14" o:spid="_x0000_s1031" style="position:absolute;margin-left:-17.55pt;margin-top:21.9pt;width:460.15pt;height:160.9pt;z-index:251684864" coordsize="58442,20434" o:gfxdata="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">
-                <v:shape id="_x0000_s1032" type="#_x0000_t202" style="position:absolute;width:22025;height:4770;visibility:visible;mso-wrap-style:square;v-text-anchor:top" o:gfxdata="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">
+              <v:group id="Group 14" o:spid="_x0000_s1032" style="position:absolute;margin-left:-17.55pt;margin-top:21.9pt;width:460.15pt;height:160.9pt;z-index:251684864" coordsize="58442,20434" o:gfxdata="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">
+                <v:shape id="_x0000_s1033" type="#_x0000_t202" style="position:absolute;width:22025;height:4770;visibility:visible;mso-wrap-style:square;v-text-anchor:top" o:gfxdata="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">
                   <v:textbox style="mso-fit-shape-to-text:t">
                     <w:txbxContent>
                       <w:p>
@@ -5306,10 +5864,10 @@
                   <v:path arrowok="t" fillok="f" o:connecttype="none"/>
                   <o:lock v:ext="edit" shapetype="t"/>
                 </v:shapetype>
-                <v:shape id="Straight Arrow Connector 6" o:spid="_x0000_s1033" type="#_x0000_t32" style="position:absolute;left:22025;top:2305;width:16697;height:0;visibility:visible;mso-wrap-style:square" o:connectortype="straight" o:gfxdata="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" strokecolor="#4579b8 [3044]" strokeweight="3pt">
+                <v:shape id="Straight Arrow Connector 6" o:spid="_x0000_s1034" type="#_x0000_t32" style="position:absolute;left:22025;top:2305;width:16697;height:0;visibility:visible;mso-wrap-style:square" o:connectortype="straight" o:gfxdata="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" strokecolor="#4579b8 [3044]" strokeweight="3pt">
                   <v:stroke endarrow="open"/>
                 </v:shape>
-                <v:shape id="_x0000_s1034" type="#_x0000_t202" style="position:absolute;left:38722;width:19720;height:4770;visibility:visible;mso-wrap-style:square;v-text-anchor:top" o:gfxdata="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">
+                <v:shape id="_x0000_s1035" type="#_x0000_t202" style="position:absolute;left:38722;width:19720;height:4770;visibility:visible;mso-wrap-style:square;v-text-anchor:top" o:gfxdata="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">
                   <v:textbox style="mso-fit-shape-to-text:t">
                     <w:txbxContent>
                       <w:p>
@@ -5328,7 +5886,7 @@
                     </w:txbxContent>
                   </v:textbox>
                 </v:shape>
-                <v:shape id="_x0000_s1035" type="#_x0000_t202" style="position:absolute;left:23615;width:13517;height:4214;visibility:visible;mso-wrap-style:square;v-text-anchor:top" o:gfxdata="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" filled="f" stroked="f">
+                <v:shape id="_x0000_s1036" type="#_x0000_t202" style="position:absolute;left:23615;width:13517;height:4214;visibility:visible;mso-wrap-style:square;v-text-anchor:top" o:gfxdata="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" filled="f" stroked="f">
                   <v:textbox style="mso-fit-shape-to-text:t">
                     <w:txbxContent>
                       <w:p>
@@ -5339,10 +5897,10 @@
                     </w:txbxContent>
                   </v:textbox>
                 </v:shape>
-                <v:shape id="Straight Arrow Connector 9" o:spid="_x0000_s1036" type="#_x0000_t32" style="position:absolute;left:46674;top:4770;width:0;height:6202;visibility:visible;mso-wrap-style:square" o:connectortype="straight" o:gfxdata="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" strokecolor="#4579b8 [3044]" strokeweight="3pt">
+                <v:shape id="Straight Arrow Connector 9" o:spid="_x0000_s1037" type="#_x0000_t32" style="position:absolute;left:46674;top:4770;width:0;height:6202;visibility:visible;mso-wrap-style:square" o:connectortype="straight" o:gfxdata="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" strokecolor="#4579b8 [3044]" strokeweight="3pt">
                   <v:stroke endarrow="open"/>
                 </v:shape>
-                <v:shape id="_x0000_s1037" type="#_x0000_t202" style="position:absolute;left:38722;top:10654;width:19720;height:9780;visibility:visible;mso-wrap-style:square;v-text-anchor:top" o:gfxdata="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">
+                <v:shape id="_x0000_s1038" type="#_x0000_t202" style="position:absolute;left:38722;top:10654;width:19720;height:9780;visibility:visible;mso-wrap-style:square;v-text-anchor:top" o:gfxdata="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">
                   <v:textbox style="mso-fit-shape-to-text:t">
                     <w:txbxContent>
                       <w:p>
@@ -5361,10 +5919,10 @@
                     </w:txbxContent>
                   </v:textbox>
                 </v:shape>
-                <v:shape id="Straight Arrow Connector 11" o:spid="_x0000_s1038" type="#_x0000_t32" style="position:absolute;left:26080;top:15266;width:12637;height:0;flip:x;visibility:visible;mso-wrap-style:square" o:connectortype="straight" o:gfxdata="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" strokecolor="#4579b8 [3044]" strokeweight="3pt">
+                <v:shape id="Straight Arrow Connector 11" o:spid="_x0000_s1039" type="#_x0000_t32" style="position:absolute;left:26080;top:15266;width:12637;height:0;flip:x;visibility:visible;mso-wrap-style:square" o:connectortype="straight" o:gfxdata="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" strokecolor="#4579b8 [3044]" strokeweight="3pt">
                   <v:stroke endarrow="open"/>
                 </v:shape>
-                <v:shape id="_x0000_s1039" type="#_x0000_t202" style="position:absolute;left:7076;top:9621;width:19719;height:9780;visibility:visible;mso-wrap-style:square;v-text-anchor:top" o:gfxdata="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">
+                <v:shape id="_x0000_s1040" type="#_x0000_t202" style="position:absolute;left:7076;top:9621;width:19719;height:9780;visibility:visible;mso-wrap-style:square;v-text-anchor:top" o:gfxdata="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">
                   <v:textbox style="mso-fit-shape-to-text:t">
                     <w:txbxContent>
                       <w:p>
@@ -5383,7 +5941,7 @@
                     </w:txbxContent>
                   </v:textbox>
                 </v:shape>
-                <v:shape id="_x0000_s1040" type="#_x0000_t202" style="position:absolute;left:27511;top:12801;width:13517;height:4214;visibility:visible;mso-wrap-style:square;v-text-anchor:top" o:gfxdata="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" filled="f" stroked="f">
+                <v:shape id="_x0000_s1041" type="#_x0000_t202" style="position:absolute;left:27511;top:12801;width:13517;height:4214;visibility:visible;mso-wrap-style:square;v-text-anchor:top" o:gfxdata="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" filled="f" stroked="f">
                   <v:textbox style="mso-fit-shape-to-text:t">
                     <w:txbxContent>
                       <w:p>
@@ -5848,9 +6406,15 @@
                               <w:rPr>
                                 <w:sz w:val="24"/>
                               </w:rPr>
-                              <w:t>()</w:t>
+                              <w:t>(</w:t>
                             </w:r>
                             <w:proofErr w:type="gramEnd"/>
+                            <w:r>
+                              <w:rPr>
+                                <w:sz w:val="24"/>
+                              </w:rPr>
+                              <w:t>)</w:t>
+                            </w:r>
                           </w:p>
                           <w:p>
                             <w:pPr>
@@ -5987,34 +6551,40 @@
                               <w:t>+</w:t>
                             </w:r>
                             <w:proofErr w:type="spellStart"/>
+                            <w:r>
+                              <w:rPr>
+                                <w:sz w:val="24"/>
+                              </w:rPr>
+                              <w:t>ScrollThroughMenu</w:t>
+                            </w:r>
+                            <w:proofErr w:type="spellEnd"/>
+                            <w:r>
+                              <w:rPr>
+                                <w:sz w:val="24"/>
+                              </w:rPr>
+                              <w:t>(</w:t>
+                            </w:r>
+                            <w:proofErr w:type="spellStart"/>
+                            <w:r>
+                              <w:rPr>
+                                <w:sz w:val="24"/>
+                              </w:rPr>
+                              <w:t>keyInput</w:t>
+                            </w:r>
+                            <w:proofErr w:type="spellEnd"/>
                             <w:proofErr w:type="gramStart"/>
                             <w:r>
                               <w:rPr>
                                 <w:sz w:val="24"/>
                               </w:rPr>
-                              <w:t>ScrollThroughMenu</w:t>
-                            </w:r>
-                            <w:proofErr w:type="spellEnd"/>
-                            <w:r>
-                              <w:rPr>
-                                <w:sz w:val="24"/>
-                              </w:rPr>
-                              <w:t>(</w:t>
-                            </w:r>
-                            <w:proofErr w:type="spellStart"/>
+                              <w:t>) :</w:t>
+                            </w:r>
                             <w:proofErr w:type="gramEnd"/>
                             <w:r>
                               <w:rPr>
                                 <w:sz w:val="24"/>
                               </w:rPr>
-                              <w:t>keyInput</w:t>
-                            </w:r>
-                            <w:proofErr w:type="spellEnd"/>
-                            <w:r>
-                              <w:rPr>
-                                <w:sz w:val="24"/>
-                              </w:rPr>
-                              <w:t>) : void</w:t>
+                              <w:t xml:space="preserve"> void</w:t>
                             </w:r>
                             <w:r>
                               <w:rPr>
@@ -6102,7 +6672,7 @@
           </mc:Choice>
           <mc:Fallback>
             <w:pict>
-              <v:shape id="Text Box 16" o:spid="_x0000_s1041" type="#_x0000_t202" style="position:absolute;margin-left:206.6pt;margin-top:14.8pt;width:195.3pt;height:353.1pt;z-index:251688960;visibility:visible;mso-wrap-style:square;mso-width-percent:0;mso-height-percent:0;mso-wrap-distance-left:9pt;mso-wrap-distance-top:0;mso-wrap-distance-right:9pt;mso-wrap-distance-bottom:0;mso-position-horizontal:absolute;mso-position-horizontal-relative:text;mso-position-vertical:absolute;mso-position-vertical-relative:text;mso-width-percent:0;mso-height-percent:0;mso-width-relative:margin;mso-height-relative:margin;v-text-anchor:top" o:gfxdata="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">
+              <v:shape w14:anchorId="081D2D38" id="Text Box 16" o:spid="_x0000_s1042" type="#_x0000_t202" style="position:absolute;margin-left:206.6pt;margin-top:14.8pt;width:195.3pt;height:353.1pt;z-index:251688960;visibility:visible;mso-wrap-style:square;mso-width-percent:0;mso-height-percent:0;mso-wrap-distance-left:9pt;mso-wrap-distance-top:0;mso-wrap-distance-right:9pt;mso-wrap-distance-bottom:0;mso-position-horizontal:absolute;mso-position-horizontal-relative:text;mso-position-vertical:absolute;mso-position-vertical-relative:text;mso-width-percent:0;mso-height-percent:0;mso-width-relative:margin;mso-height-relative:margin;v-text-anchor:top" o:gfxdata="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">
                 <v:textbox>
                   <w:txbxContent>
                     <w:p>
@@ -6362,9 +6932,15 @@
                         <w:rPr>
                           <w:sz w:val="24"/>
                         </w:rPr>
-                        <w:t>()</w:t>
+                        <w:t>(</w:t>
                       </w:r>
                       <w:proofErr w:type="gramEnd"/>
+                      <w:r>
+                        <w:rPr>
+                          <w:sz w:val="24"/>
+                        </w:rPr>
+                        <w:t>)</w:t>
+                      </w:r>
                     </w:p>
                     <w:p>
                       <w:pPr>
@@ -6501,34 +7077,40 @@
                         <w:t>+</w:t>
                       </w:r>
                       <w:proofErr w:type="spellStart"/>
+                      <w:r>
+                        <w:rPr>
+                          <w:sz w:val="24"/>
+                        </w:rPr>
+                        <w:t>ScrollThroughMenu</w:t>
+                      </w:r>
+                      <w:proofErr w:type="spellEnd"/>
+                      <w:r>
+                        <w:rPr>
+                          <w:sz w:val="24"/>
+                        </w:rPr>
+                        <w:t>(</w:t>
+                      </w:r>
+                      <w:proofErr w:type="spellStart"/>
+                      <w:r>
+                        <w:rPr>
+                          <w:sz w:val="24"/>
+                        </w:rPr>
+                        <w:t>keyInput</w:t>
+                      </w:r>
+                      <w:proofErr w:type="spellEnd"/>
                       <w:proofErr w:type="gramStart"/>
                       <w:r>
                         <w:rPr>
                           <w:sz w:val="24"/>
                         </w:rPr>
-                        <w:t>ScrollThroughMenu</w:t>
-                      </w:r>
-                      <w:proofErr w:type="spellEnd"/>
-                      <w:r>
-                        <w:rPr>
-                          <w:sz w:val="24"/>
-                        </w:rPr>
-                        <w:t>(</w:t>
-                      </w:r>
-                      <w:proofErr w:type="spellStart"/>
+                        <w:t>) :</w:t>
+                      </w:r>
                       <w:proofErr w:type="gramEnd"/>
                       <w:r>
                         <w:rPr>
                           <w:sz w:val="24"/>
                         </w:rPr>
-                        <w:t>keyInput</w:t>
-                      </w:r>
-                      <w:proofErr w:type="spellEnd"/>
-                      <w:r>
-                        <w:rPr>
-                          <w:sz w:val="24"/>
-                        </w:rPr>
-                        <w:t>) : void</w:t>
+                        <w:t xml:space="preserve"> void</w:t>
                       </w:r>
                       <w:r>
                         <w:rPr>
@@ -6670,19 +7252,7 @@
                               <w:rPr>
                                 <w:sz w:val="28"/>
                               </w:rPr>
-                              <w:t>Song</w:t>
-                            </w:r>
-                            <w:r>
-                              <w:rPr>
-                                <w:sz w:val="28"/>
-                              </w:rPr>
-                              <w:t>Menu</w:t>
-                            </w:r>
-                            <w:r>
-                              <w:rPr>
-                                <w:sz w:val="28"/>
-                              </w:rPr>
-                              <w:t>Display</w:t>
+                              <w:t>SongMenuDisplay</w:t>
                             </w:r>
                             <w:proofErr w:type="spellEnd"/>
                           </w:p>
@@ -6912,9 +7482,15 @@
                               <w:rPr>
                                 <w:sz w:val="24"/>
                               </w:rPr>
-                              <w:t>Draw()</w:t>
+                              <w:t>Draw(</w:t>
                             </w:r>
                             <w:proofErr w:type="gramEnd"/>
+                            <w:r>
+                              <w:rPr>
+                                <w:sz w:val="24"/>
+                              </w:rPr>
+                              <w:t>)</w:t>
+                            </w:r>
                           </w:p>
                           <w:p>
                             <w:pPr>
@@ -6971,7 +7547,7 @@
           </mc:Choice>
           <mc:Fallback>
             <w:pict>
-              <v:shape id="Text Box 17" o:spid="_x0000_s1042" type="#_x0000_t202" style="position:absolute;margin-left:-7.75pt;margin-top:175.65pt;width:195.3pt;height:351.2pt;z-index:251691008;visibility:visible;mso-wrap-style:square;mso-width-percent:0;mso-height-percent:0;mso-wrap-distance-left:9pt;mso-wrap-distance-top:0;mso-wrap-distance-right:9pt;mso-wrap-distance-bottom:0;mso-position-horizontal:absolute;mso-position-horizontal-relative:text;mso-position-vertical:absolute;mso-position-vertical-relative:text;mso-width-percent:0;mso-height-percent:0;mso-width-relative:margin;mso-height-relative:margin;v-text-anchor:top" o:gfxdata="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">
+              <v:shape w14:anchorId="60326704" id="Text Box 17" o:spid="_x0000_s1043" type="#_x0000_t202" style="position:absolute;margin-left:-7.75pt;margin-top:175.65pt;width:195.3pt;height:351.2pt;z-index:251691008;visibility:visible;mso-wrap-style:square;mso-width-percent:0;mso-height-percent:0;mso-wrap-distance-left:9pt;mso-wrap-distance-top:0;mso-wrap-distance-right:9pt;mso-wrap-distance-bottom:0;mso-position-horizontal:absolute;mso-position-horizontal-relative:text;mso-position-vertical:absolute;mso-position-vertical-relative:text;mso-width-percent:0;mso-height-percent:0;mso-width-relative:margin;mso-height-relative:margin;v-text-anchor:top" o:gfxdata="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">
                 <v:textbox>
                   <w:txbxContent>
                     <w:p>
@@ -6989,19 +7565,7 @@
                         <w:rPr>
                           <w:sz w:val="28"/>
                         </w:rPr>
-                        <w:t>Song</w:t>
-                      </w:r>
-                      <w:r>
-                        <w:rPr>
-                          <w:sz w:val="28"/>
-                        </w:rPr>
-                        <w:t>Menu</w:t>
-                      </w:r>
-                      <w:r>
-                        <w:rPr>
-                          <w:sz w:val="28"/>
-                        </w:rPr>
-                        <w:t>Display</w:t>
+                        <w:t>SongMenuDisplay</w:t>
                       </w:r>
                       <w:proofErr w:type="spellEnd"/>
                     </w:p>
@@ -7231,9 +7795,15 @@
                         <w:rPr>
                           <w:sz w:val="24"/>
                         </w:rPr>
-                        <w:t>Draw()</w:t>
+                        <w:t>Draw(</w:t>
                       </w:r>
                       <w:proofErr w:type="gramEnd"/>
+                      <w:r>
+                        <w:rPr>
+                          <w:sz w:val="24"/>
+                        </w:rPr>
+                        <w:t>)</w:t>
+                      </w:r>
                     </w:p>
                     <w:p>
                       <w:pPr>
@@ -7445,9 +8015,15 @@
                               <w:rPr>
                                 <w:sz w:val="24"/>
                               </w:rPr>
-                              <w:t>()</w:t>
+                              <w:t>(</w:t>
                             </w:r>
                             <w:proofErr w:type="gramEnd"/>
+                            <w:r>
+                              <w:rPr>
+                                <w:sz w:val="24"/>
+                              </w:rPr>
+                              <w:t>)</w:t>
+                            </w:r>
                           </w:p>
                           <w:p>
                             <w:pPr>
@@ -7496,21 +8072,23 @@
                               <w:rPr>
                                 <w:sz w:val="24"/>
                               </w:rPr>
-                              <w:t>(</w:t>
+                              <w:t xml:space="preserve">(calls song menu </w:t>
                             </w:r>
                             <w:proofErr w:type="gramStart"/>
                             <w:r>
                               <w:rPr>
                                 <w:sz w:val="24"/>
                               </w:rPr>
-                              <w:t>calls</w:t>
-                            </w:r>
+                              <w:t>initialise</w:t>
+                            </w:r>
+                            <w:bookmarkStart w:id="0" w:name="_GoBack"/>
+                            <w:bookmarkEnd w:id="0"/>
                             <w:proofErr w:type="gramEnd"/>
                             <w:r>
                               <w:rPr>
                                 <w:sz w:val="24"/>
                               </w:rPr>
-                              <w:t xml:space="preserve"> song menu initialise)</w:t>
+                              <w:t>)</w:t>
                             </w:r>
                           </w:p>
                           <w:p>
@@ -7540,7 +8118,7 @@
           </mc:Choice>
           <mc:Fallback>
             <w:pict>
-              <v:shape id="Text Box 15" o:spid="_x0000_s1043" type="#_x0000_t202" style="position:absolute;margin-left:7.9pt;margin-top:11.2pt;width:186.95pt;height:156.75pt;z-index:251686912;visibility:visible;mso-wrap-style:square;mso-width-percent:400;mso-height-percent:0;mso-wrap-distance-left:9pt;mso-wrap-distance-top:0;mso-wrap-distance-right:9pt;mso-wrap-distance-bottom:0;mso-position-horizontal:absolute;mso-position-horizontal-relative:text;mso-position-vertical:absolute;mso-position-vertical-relative:text;mso-width-percent:400;mso-height-percent:0;mso-width-relative:margin;mso-height-relative:margin;v-text-anchor:top" o:gfxdata="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">
+              <v:shape w14:anchorId="305115E6" id="Text Box 15" o:spid="_x0000_s1044" type="#_x0000_t202" style="position:absolute;margin-left:7.9pt;margin-top:11.2pt;width:186.95pt;height:156.75pt;z-index:251686912;visibility:visible;mso-wrap-style:square;mso-width-percent:400;mso-height-percent:0;mso-wrap-distance-left:9pt;mso-wrap-distance-top:0;mso-wrap-distance-right:9pt;mso-wrap-distance-bottom:0;mso-position-horizontal:absolute;mso-position-horizontal-relative:text;mso-position-vertical:absolute;mso-position-vertical-relative:text;mso-width-percent:400;mso-height-percent:0;mso-width-relative:margin;mso-height-relative:margin;v-text-anchor:top" o:gfxdata="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">
                 <v:textbox>
                   <w:txbxContent>
                     <w:p>
@@ -7659,9 +8237,15 @@
                         <w:rPr>
                           <w:sz w:val="24"/>
                         </w:rPr>
-                        <w:t>()</w:t>
+                        <w:t>(</w:t>
                       </w:r>
                       <w:proofErr w:type="gramEnd"/>
+                      <w:r>
+                        <w:rPr>
+                          <w:sz w:val="24"/>
+                        </w:rPr>
+                        <w:t>)</w:t>
+                      </w:r>
                     </w:p>
                     <w:p>
                       <w:pPr>
@@ -7710,21 +8294,23 @@
                         <w:rPr>
                           <w:sz w:val="24"/>
                         </w:rPr>
-                        <w:t>(</w:t>
+                        <w:t xml:space="preserve">(calls song menu </w:t>
                       </w:r>
                       <w:proofErr w:type="gramStart"/>
                       <w:r>
                         <w:rPr>
                           <w:sz w:val="24"/>
                         </w:rPr>
-                        <w:t>calls</w:t>
-                      </w:r>
+                        <w:t>initialise</w:t>
+                      </w:r>
+                      <w:bookmarkStart w:id="1" w:name="_GoBack"/>
+                      <w:bookmarkEnd w:id="1"/>
                       <w:proofErr w:type="gramEnd"/>
                       <w:r>
                         <w:rPr>
                           <w:sz w:val="24"/>
                         </w:rPr>
-                        <w:t xml:space="preserve"> song menu initialise)</w:t>
+                        <w:t>)</w:t>
                       </w:r>
                     </w:p>
                     <w:p>
@@ -7754,8 +8340,8 @@
 </file>
 
 <file path=word/numbering.xml><?xml version="1.0" encoding="utf-8"?>
-<w:numbering xmlns:wpc="http://schemas.microsoft.com/office/word/2010/wordprocessingCanvas" xmlns:mc="http://schemas.openxmlformats.org/markup-compatibility/2006" xmlns:o="urn:schemas-microsoft-com:office:office" xmlns:r="http://schemas.openxmlformats.org/officeDocument/2006/relationships" xmlns:m="http://schemas.openxmlformats.org/officeDocument/2006/math" xmlns:v="urn:schemas-microsoft-com:vml" xmlns:wp14="http://schemas.microsoft.com/office/word/2010/wordprocessingDrawing" xmlns:wp="http://schemas.openxmlformats.org/drawingml/2006/wordprocessingDrawing" xmlns:w10="urn:schemas-microsoft-com:office:word" xmlns:w="http://schemas.openxmlformats.org/wordprocessingml/2006/main" xmlns:w14="http://schemas.microsoft.com/office/word/2010/wordml" xmlns:wpg="http://schemas.microsoft.com/office/word/2010/wordprocessingGroup" xmlns:wpi="http://schemas.microsoft.com/office/word/2010/wordprocessingInk" xmlns:wne="http://schemas.microsoft.com/office/word/2006/wordml" xmlns:wps="http://schemas.microsoft.com/office/word/2010/wordprocessingShape" mc:Ignorable="w14 wp14">
-  <w:abstractNum w:abstractNumId="0">
+<w:numbering xmlns:wpc="http://schemas.microsoft.com/office/word/2010/wordprocessingCanvas" xmlns:cx="http://schemas.microsoft.com/office/drawing/2014/chartex" xmlns:cx1="http://schemas.microsoft.com/office/drawing/2015/9/8/chartex" xmlns:cx2="http://schemas.microsoft.com/office/drawing/2015/10/21/chartex" xmlns:cx3="http://schemas.microsoft.com/office/drawing/2016/5/9/chartex" xmlns:cx4="http://schemas.microsoft.com/office/drawing/2016/5/10/chartex" xmlns:cx5="http://schemas.microsoft.com/office/drawing/2016/5/11/chartex" xmlns:cx6="http://schemas.microsoft.com/office/drawing/2016/5/12/chartex" xmlns:cx7="http://schemas.microsoft.com/office/drawing/2016/5/13/chartex" xmlns:cx8="http://schemas.microsoft.com/office/drawing/2016/5/14/chartex" xmlns:mc="http://schemas.openxmlformats.org/markup-compatibility/2006" xmlns:aink="http://schemas.microsoft.com/office/drawing/2016/ink" xmlns:am3d="http://schemas.microsoft.com/office/drawing/2017/model3d" xmlns:o="urn:schemas-microsoft-com:office:office" xmlns:r="http://schemas.openxmlformats.org/officeDocument/2006/relationships" xmlns:m="http://schemas.openxmlformats.org/officeDocument/2006/math" xmlns:v="urn:schemas-microsoft-com:vml" xmlns:wp14="http://schemas.microsoft.com/office/word/2010/wordprocessingDrawing" xmlns:wp="http://schemas.openxmlformats.org/drawingml/2006/wordprocessingDrawing" xmlns:w10="urn:schemas-microsoft-com:office:word" xmlns:w="http://schemas.openxmlformats.org/wordprocessingml/2006/main" xmlns:w14="http://schemas.microsoft.com/office/word/2010/wordml" xmlns:w15="http://schemas.microsoft.com/office/word/2012/wordml" xmlns:w16cid="http://schemas.microsoft.com/office/word/2016/wordml/cid" xmlns:w16se="http://schemas.microsoft.com/office/word/2015/wordml/symex" xmlns:wpg="http://schemas.microsoft.com/office/word/2010/wordprocessingGroup" xmlns:wpi="http://schemas.microsoft.com/office/word/2010/wordprocessingInk" xmlns:wne="http://schemas.microsoft.com/office/word/2006/wordml" xmlns:wps="http://schemas.microsoft.com/office/word/2010/wordprocessingShape" mc:Ignorable="w14 w15 w16se w16cid wp14">
+  <w:abstractNum w:abstractNumId="0" w15:restartNumberingAfterBreak="0">
     <w:nsid w:val="127A054A"/>
     <w:multiLevelType w:val="hybridMultilevel"/>
     <w:tmpl w:val="49B89638"/>
@@ -7841,7 +8427,7 @@
       </w:pPr>
     </w:lvl>
   </w:abstractNum>
-  <w:abstractNum w:abstractNumId="1">
+  <w:abstractNum w:abstractNumId="1" w15:restartNumberingAfterBreak="0">
     <w:nsid w:val="39315DB2"/>
     <w:multiLevelType w:val="hybridMultilevel"/>
     <w:tmpl w:val="A014C4F2"/>
@@ -7963,7 +8549,7 @@
 </file>
 
 <file path=word/styles.xml><?xml version="1.0" encoding="utf-8"?>
-<w:styles xmlns:mc="http://schemas.openxmlformats.org/markup-compatibility/2006" xmlns:r="http://schemas.openxmlformats.org/officeDocument/2006/relationships" xmlns:w="http://schemas.openxmlformats.org/wordprocessingml/2006/main" xmlns:w14="http://schemas.microsoft.com/office/word/2010/wordml" mc:Ignorable="w14">
+<w:styles xmlns:mc="http://schemas.openxmlformats.org/markup-compatibility/2006" xmlns:r="http://schemas.openxmlformats.org/officeDocument/2006/relationships" xmlns:w="http://schemas.openxmlformats.org/wordprocessingml/2006/main" xmlns:w14="http://schemas.microsoft.com/office/word/2010/wordml" xmlns:w15="http://schemas.microsoft.com/office/word/2012/wordml" xmlns:w16cid="http://schemas.microsoft.com/office/word/2016/wordml/cid" xmlns:w16se="http://schemas.microsoft.com/office/word/2015/wordml/symex" mc:Ignorable="w14 w15 w16se w16cid">
   <w:docDefaults>
     <w:rPrDefault>
       <w:rPr>
@@ -7979,373 +8565,382 @@
       </w:pPr>
     </w:pPrDefault>
   </w:docDefaults>
-  <w:latentStyles w:defLockedState="0" w:defUIPriority="99" w:defSemiHidden="1" w:defUnhideWhenUsed="1" w:defQFormat="0" w:count="267">
-    <w:lsdException w:name="Normal" w:semiHidden="0" w:uiPriority="0" w:unhideWhenUsed="0" w:qFormat="1"/>
-    <w:lsdException w:name="heading 1" w:semiHidden="0" w:uiPriority="9" w:unhideWhenUsed="0" w:qFormat="1"/>
-    <w:lsdException w:name="heading 2" w:uiPriority="9" w:qFormat="1"/>
-    <w:lsdException w:name="heading 3" w:uiPriority="9" w:qFormat="1"/>
-    <w:lsdException w:name="heading 4" w:uiPriority="9" w:qFormat="1"/>
-    <w:lsdException w:name="heading 5" w:uiPriority="9" w:qFormat="1"/>
-    <w:lsdException w:name="heading 6" w:uiPriority="9" w:qFormat="1"/>
-    <w:lsdException w:name="heading 7" w:uiPriority="9" w:qFormat="1"/>
-    <w:lsdException w:name="heading 8" w:uiPriority="9" w:qFormat="1"/>
-    <w:lsdException w:name="heading 9" w:uiPriority="9" w:qFormat="1"/>
-    <w:lsdException w:name="toc 1" w:uiPriority="39"/>
-    <w:lsdException w:name="toc 2" w:uiPriority="39"/>
-    <w:lsdException w:name="toc 3" w:uiPriority="39"/>
-    <w:lsdException w:name="toc 4" w:uiPriority="39"/>
-    <w:lsdException w:name="toc 5" w:uiPriority="39"/>
-    <w:lsdException w:name="toc 6" w:uiPriority="39"/>
-    <w:lsdException w:name="toc 7" w:uiPriority="39"/>
-    <w:lsdException w:name="toc 8" w:uiPriority="39"/>
-    <w:lsdException w:name="toc 9" w:uiPriority="39"/>
-    <w:lsdException w:name="caption" w:uiPriority="35" w:qFormat="1"/>
-    <w:lsdException w:name="Title" w:semiHidden="0" w:uiPriority="10" w:unhideWhenUsed="0" w:qFormat="1"/>
-    <w:lsdException w:name="Default Paragraph Font" w:uiPriority="1"/>
-    <w:lsdException w:name="Subtitle" w:semiHidden="0" w:uiPriority="11" w:unhideWhenUsed="0" w:qFormat="1"/>
-    <w:lsdException w:name="Strong" w:semiHidden="0" w:uiPriority="22" w:unhideWhenUsed="0" w:qFormat="1"/>
-    <w:lsdException w:name="Emphasis" w:semiHidden="0" w:uiPriority="20" w:unhideWhenUsed="0" w:qFormat="1"/>
-    <w:lsdException w:name="Table Grid" w:semiHidden="0" w:uiPriority="59" w:unhideWhenUsed="0"/>
-    <w:lsdException w:name="Placeholder Text" w:unhideWhenUsed="0"/>
-    <w:lsdException w:name="No Spacing" w:semiHidden="0" w:uiPriority="1" w:unhideWhenUsed="0" w:qFormat="1"/>
-    <w:lsdException w:name="Light Shading" w:semiHidden="0" w:uiPriority="60" w:unhideWhenUsed="0"/>
-    <w:lsdException w:name="Light List" w:semiHidden="0" w:uiPriority="61" w:unhideWhenUsed="0"/>
-    <w:lsdException w:name="Light Grid" w:semiHidden="0" w:uiPriority="62" w:unhideWhenUsed="0"/>
-    <w:lsdException w:name="Medium Shading 1" w:semiHidden="0" w:uiPriority="63" w:unhideWhenUsed="0"/>
-    <w:lsdException w:name="Medium Shading 2" w:semiHidden="0" w:uiPriority="64" w:unhideWhenUsed="0"/>
-    <w:lsdException w:name="Medium List 1" w:semiHidden="0" w:uiPriority="65" w:unhideWhenUsed="0"/>
-    <w:lsdException w:name="Medium List 2" w:semiHidden="0" w:uiPriority="66" w:unhideWhenUsed="0"/>
-    <w:lsdException w:name="Medium Grid 1" w:semiHidden="0" w:uiPriority="67" w:unhideWhenUsed="0"/>
-    <w:lsdException w:name="Medium Grid 2" w:semiHidden="0" w:uiPriority="68" w:unhideWhenUsed="0"/>
-    <w:lsdException w:name="Medium Grid 3" w:semiHidden="0" w:uiPriority="69" w:unhideWhenUsed="0"/>
-    <w:lsdException w:name="Dark List" w:semiHidden="0" w:uiPriority="70" w:unhideWhenUsed="0"/>
-    <w:lsdException w:name="Colorful Shading" w:semiHidden="0" w:uiPriority="71" w:unhideWhenUsed="0"/>
-    <w:lsdException w:name="Colorful List" w:semiHidden="0" w:uiPriority="72" w:unhideWhenUsed="0"/>
-    <w:lsdException w:name="Colorful Grid" w:semiHidden="0" w:uiPriority="73" w:unhideWhenUsed="0"/>
-    <w:lsdException w:name="Light Shading Accent 1" w:semiHidden="0" w:uiPriority="60" w:unhideWhenUsed="0"/>
-    <w:lsdException w:name="Light List Accent 1" w:semiHidden="0" w:uiPriority="61" w:unhideWhenUsed="0"/>
-    <w:lsdException w:name="Light Grid Accent 1" w:semiHidden="0" w:uiPriority="62" w:unhideWhenUsed="0"/>
-    <w:lsdException w:name="Medium Shading 1 Accent 1" w:semiHidden="0" w:uiPriority="63" w:unhideWhenUsed="0"/>
-    <w:lsdException w:name="Medium Shading 2 Accent 1" w:semiHidden="0" w:uiPriority="64" w:unhideWhenUsed="0"/>
-    <w:lsdException w:name="Medium List 1 Accent 1" w:semiHidden="0" w:uiPriority="65" w:unhideWhenUsed="0"/>
-    <w:lsdException w:name="Revision" w:unhideWhenUsed="0"/>
-    <w:lsdException w:name="List Paragraph" w:semiHidden="0" w:uiPriority="34" w:unhideWhenUsed="0" w:qFormat="1"/>
-    <w:lsdException w:name="Quote" w:semiHidden="0" w:uiPriority="29" w:unhideWhenUsed="0" w:qFormat="1"/>
-    <w:lsdException w:name="Intense Quote" w:semiHidden="0" w:uiPriority="30" w:unhideWhenUsed="0" w:qFormat="1"/>
-    <w:lsdException w:name="Medium List 2 Accent 1" w:semiHidden="0" w:uiPriority="66" w:unhideWhenUsed="0"/>
-    <w:lsdException w:name="Medium Grid 1 Accent 1" w:semiHidden="0" w:uiPriority="67" w:unhideWhenUsed="0"/>
-    <w:lsdException w:name="Medium Grid 2 Accent 1" w:semiHidden="0" w:uiPriority="68" w:unhideWhenUsed="0"/>
-    <w:lsdException w:name="Medium Grid 3 Accent 1" w:semiHidden="0" w:uiPriority="69" w:unhideWhenUsed="0"/>
-    <w:lsdException w:name="Dark List Accent 1" w:semiHidden="0" w:uiPriority="70" w:unhideWhenUsed="0"/>
-    <w:lsdException w:name="Colorful Shading Accent 1" w:semiHidden="0" w:uiPriority="71" w:unhideWhenUsed="0"/>
-    <w:lsdException w:name="Colorful List Accent 1" w:semiHidden="0" w:uiPriority="72" w:unhideWhenUsed="0"/>
-    <w:lsdException w:name="Colorful Grid Accent 1" w:semiHidden="0" w:uiPriority="73" w:unhideWhenUsed="0"/>
-    <w:lsdException w:name="Light Shading Accent 2" w:semiHidden="0" w:uiPriority="60" w:unhideWhenUsed="0"/>
-    <w:lsdException w:name="Light List Accent 2" w:semiHidden="0" w:uiPriority="61" w:unhideWhenUsed="0"/>
-    <w:lsdException w:name="Light Grid Accent 2" w:semiHidden="0" w:uiPriority="62" w:unhideWhenUsed="0"/>
-    <w:lsdException w:name="Medium Shading 1 Accent 2" w:semiHidden="0" w:uiPriority="63" w:unhideWhenUsed="0"/>
-    <w:lsdException w:name="Medium Shading 2 Accent 2" w:semiHidden="0" w:uiPriority="64" w:unhideWhenUsed="0"/>
-    <w:lsdException w:name="Medium List 1 Accent 2" w:semiHidden="0" w:uiPriority="65" w:unhideWhenUsed="0"/>
-    <w:lsdException w:name="Medium List 2 Accent 2" w:semiHidden="0" w:uiPriority="66" w:unhideWhenUsed="0"/>
-    <w:lsdException w:name="Medium Grid 1 Accent 2" w:semiHidden="0" w:uiPriority="67" w:unhideWhenUsed="0"/>
-    <w:lsdException w:name="Medium Grid 2 Accent 2" w:semiHidden="0" w:uiPriority="68" w:unhideWhenUsed="0"/>
-    <w:lsdException w:name="Medium Grid 3 Accent 2" w:semiHidden="0" w:uiPriority="69" w:unhideWhenUsed="0"/>
-    <w:lsdException w:name="Dark List Accent 2" w:semiHidden="0" w:uiPriority="70" w:unhideWhenUsed="0"/>
-    <w:lsdException w:name="Colorful Shading Accent 2" w:semiHidden="0" w:uiPriority="71" w:unhideWhenUsed="0"/>
-    <w:lsdException w:name="Colorful List Accent 2" w:semiHidden="0" w:uiPriority="72" w:unhideWhenUsed="0"/>
-    <w:lsdException w:name="Colorful Grid Accent 2" w:semiHidden="0" w:uiPriority="73" w:unhideWhenUsed="0"/>
-    <w:lsdException w:name="Light Shading Accent 3" w:semiHidden="0" w:uiPriority="60" w:unhideWhenUsed="0"/>
-    <w:lsdException w:name="Light List Accent 3" w:semiHidden="0" w:uiPriority="61" w:unhideWhenUsed="0"/>
-    <w:lsdException w:name="Light Grid Accent 3" w:semiHidden="0" w:uiPriority="62" w:unhideWhenUsed="0"/>
-    <w:lsdException w:name="Medium Shading 1 Accent 3" w:semiHidden="0" w:uiPriority="63" w:unhideWhenUsed="0"/>
-    <w:lsdException w:name="Medium Shading 2 Accent 3" w:semiHidden="0" w:uiPriority="64" w:unhideWhenUsed="0"/>
-    <w:lsdException w:name="Medium List 1 Accent 3" w:semiHidden="0" w:uiPriority="65" w:unhideWhenUsed="0"/>
-    <w:lsdException w:name="Medium List 2 Accent 3" w:semiHidden="0" w:uiPriority="66" w:unhideWhenUsed="0"/>
-    <w:lsdException w:name="Medium Grid 1 Accent 3" w:semiHidden="0" w:uiPriority="67" w:unhideWhenUsed="0"/>
-    <w:lsdException w:name="Medium Grid 2 Accent 3" w:semiHidden="0" w:uiPriority="68" w:unhideWhenUsed="0"/>
-    <w:lsdException w:name="Medium Grid 3 Accent 3" w:semiHidden="0" w:uiPriority="69" w:unhideWhenUsed="0"/>
-    <w:lsdException w:name="Dark List Accent 3" w:semiHidden="0" w:uiPriority="70" w:unhideWhenUsed="0"/>
-    <w:lsdException w:name="Colorful Shading Accent 3" w:semiHidden="0" w:uiPriority="71" w:unhideWhenUsed="0"/>
-    <w:lsdException w:name="Colorful List Accent 3" w:semiHidden="0" w:uiPriority="72" w:unhideWhenUsed="0"/>
-    <w:lsdException w:name="Colorful Grid Accent 3" w:semiHidden="0" w:uiPriority="73" w:unhideWhenUsed="0"/>
-    <w:lsdException w:name="Light Shading Accent 4" w:semiHidden="0" w:uiPriority="60" w:unhideWhenUsed="0"/>
-    <w:lsdException w:name="Light List Accent 4" w:semiHidden="0" w:uiPriority="61" w:unhideWhenUsed="0"/>
-    <w:lsdException w:name="Light Grid Accent 4" w:semiHidden="0" w:uiPriority="62" w:unhideWhenUsed="0"/>
-    <w:lsdException w:name="Medium Shading 1 Accent 4" w:semiHidden="0" w:uiPriority="63" w:unhideWhenUsed="0"/>
-    <w:lsdException w:name="Medium Shading 2 Accent 4" w:semiHidden="0" w:uiPriority="64" w:unhideWhenUsed="0"/>
-    <w:lsdException w:name="Medium List 1 Accent 4" w:semiHidden="0" w:uiPriority="65" w:unhideWhenUsed="0"/>
-    <w:lsdException w:name="Medium List 2 Accent 4" w:semiHidden="0" w:uiPriority="66" w:unhideWhenUsed="0"/>
-    <w:lsdException w:name="Medium Grid 1 Accent 4" w:semiHidden="0" w:uiPriority="67" w:unhideWhenUsed="0"/>
-    <w:lsdException w:name="Medium Grid 2 Accent 4" w:semiHidden="0" w:uiPriority="68" w:unhideWhenUsed="0"/>
-    <w:lsdException w:name="Medium Grid 3 Accent 4" w:semiHidden="0" w:uiPriority="69" w:unhideWhenUsed="0"/>
-    <w:lsdException w:name="Dark List Accent 4" w:semiHidden="0" w:uiPriority="70" w:unhideWhenUsed="0"/>
-    <w:lsdException w:name="Colorful Shading Accent 4" w:semiHidden="0" w:uiPriority="71" w:unhideWhenUsed="0"/>
-    <w:lsdException w:name="Colorful List Accent 4" w:semiHidden="0" w:uiPriority="72" w:unhideWhenUsed="0"/>
-    <w:lsdException w:name="Colorful Grid Accent 4" w:semiHidden="0" w:uiPriority="73" w:unhideWhenUsed="0"/>
-    <w:lsdException w:name="Light Shading Accent 5" w:semiHidden="0" w:uiPriority="60" w:unhideWhenUsed="0"/>
-    <w:lsdException w:name="Light List Accent 5" w:semiHidden="0" w:uiPriority="61" w:unhideWhenUsed="0"/>
-    <w:lsdException w:name="Light Grid Accent 5" w:semiHidden="0" w:uiPriority="62" w:unhideWhenUsed="0"/>
-    <w:lsdException w:name="Medium Shading 1 Accent 5" w:semiHidden="0" w:uiPriority="63" w:unhideWhenUsed="0"/>
-    <w:lsdException w:name="Medium Shading 2 Accent 5" w:semiHidden="0" w:uiPriority="64" w:unhideWhenUsed="0"/>
-    <w:lsdException w:name="Medium List 1 Accent 5" w:semiHidden="0" w:uiPriority="65" w:unhideWhenUsed="0"/>
-    <w:lsdException w:name="Medium List 2 Accent 5" w:semiHidden="0" w:uiPriority="66" w:unhideWhenUsed="0"/>
-    <w:lsdException w:name="Medium Grid 1 Accent 5" w:semiHidden="0" w:uiPriority="67" w:unhideWhenUsed="0"/>
-    <w:lsdException w:name="Medium Grid 2 Accent 5" w:semiHidden="0" w:uiPriority="68" w:unhideWhenUsed="0"/>
-    <w:lsdException w:name="Medium Grid 3 Accent 5" w:semiHidden="0" w:uiPriority="69" w:unhideWhenUsed="0"/>
-    <w:lsdException w:name="Dark List Accent 5" w:semiHidden="0" w:uiPriority="70" w:unhideWhenUsed="0"/>
-    <w:lsdException w:name="Colorful Shading Accent 5" w:semiHidden="0" w:uiPriority="71" w:unhideWhenUsed="0"/>
-    <w:lsdException w:name="Colorful List Accent 5" w:semiHidden="0" w:uiPriority="72" w:unhideWhenUsed="0"/>
-    <w:lsdException w:name="Colorful Grid Accent 5" w:semiHidden="0" w:uiPriority="73" w:unhideWhenUsed="0"/>
-    <w:lsdException w:name="Light Shading Accent 6" w:semiHidden="0" w:uiPriority="60" w:unhideWhenUsed="0"/>
-    <w:lsdException w:name="Light List Accent 6" w:semiHidden="0" w:uiPriority="61" w:unhideWhenUsed="0"/>
-    <w:lsdException w:name="Light Grid Accent 6" w:semiHidden="0" w:uiPriority="62" w:unhideWhenUsed="0"/>
-    <w:lsdException w:name="Medium Shading 1 Accent 6" w:semiHidden="0" w:uiPriority="63" w:unhideWhenUsed="0"/>
-    <w:lsdException w:name="Medium Shading 2 Accent 6" w:semiHidden="0" w:uiPriority="64" w:unhideWhenUsed="0"/>
-    <w:lsdException w:name="Medium List 1 Accent 6" w:semiHidden="0" w:uiPriority="65" w:unhideWhenUsed="0"/>
-    <w:lsdException w:name="Medium List 2 Accent 6" w:semiHidden="0" w:uiPriority="66" w:unhideWhenUsed="0"/>
-    <w:lsdException w:name="Medium Grid 1 Accent 6" w:semiHidden="0" w:uiPriority="67" w:unhideWhenUsed="0"/>
-    <w:lsdException w:name="Medium Grid 2 Accent 6" w:semiHidden="0" w:uiPriority="68" w:unhideWhenUsed="0"/>
-    <w:lsdException w:name="Medium Grid 3 Accent 6" w:semiHidden="0" w:uiPriority="69" w:unhideWhenUsed="0"/>
-    <w:lsdException w:name="Dark List Accent 6" w:semiHidden="0" w:uiPriority="70" w:unhideWhenUsed="0"/>
-    <w:lsdException w:name="Colorful Shading Accent 6" w:semiHidden="0" w:uiPriority="71" w:unhideWhenUsed="0"/>
-    <w:lsdException w:name="Colorful List Accent 6" w:semiHidden="0" w:uiPriority="72" w:unhideWhenUsed="0"/>
-    <w:lsdException w:name="Colorful Grid Accent 6" w:semiHidden="0" w:uiPriority="73" w:unhideWhenUsed="0"/>
-    <w:lsdException w:name="Subtle Emphasis" w:semiHidden="0" w:uiPriority="19" w:unhideWhenUsed="0" w:qFormat="1"/>
-    <w:lsdException w:name="Intense Emphasis" w:semiHidden="0" w:uiPriority="21" w:unhideWhenUsed="0" w:qFormat="1"/>
-    <w:lsdException w:name="Subtle Reference" w:semiHidden="0" w:uiPriority="31" w:unhideWhenUsed="0" w:qFormat="1"/>
-    <w:lsdException w:name="Intense Reference" w:semiHidden="0" w:uiPriority="32" w:unhideWhenUsed="0" w:qFormat="1"/>
-    <w:lsdException w:name="Book Title" w:semiHidden="0" w:uiPriority="33" w:unhideWhenUsed="0" w:qFormat="1"/>
-    <w:lsdException w:name="Bibliography" w:uiPriority="37"/>
-    <w:lsdException w:name="TOC Heading" w:uiPriority="39" w:qFormat="1"/>
-  </w:latentStyles>
-  <w:style w:type="paragraph" w:default="1" w:styleId="Normal">
-    <w:name w:val="Normal"/>
-    <w:qFormat/>
-  </w:style>
-  <w:style w:type="character" w:default="1" w:styleId="DefaultParagraphFont">
-    <w:name w:val="Default Paragraph Font"/>
-    <w:uiPriority w:val="1"/>
-    <w:semiHidden/>
-    <w:unhideWhenUsed/>
-  </w:style>
-  <w:style w:type="table" w:default="1" w:styleId="TableNormal">
-    <w:name w:val="Normal Table"/>
-    <w:uiPriority w:val="99"/>
-    <w:semiHidden/>
-    <w:unhideWhenUsed/>
-    <w:tblPr>
-      <w:tblInd w:w="0" w:type="dxa"/>
-      <w:tblCellMar>
-        <w:top w:w="0" w:type="dxa"/>
-        <w:left w:w="108" w:type="dxa"/>
-        <w:bottom w:w="0" w:type="dxa"/>
-        <w:right w:w="108" w:type="dxa"/>
-      </w:tblCellMar>
-    </w:tblPr>
-  </w:style>
-  <w:style w:type="numbering" w:default="1" w:styleId="NoList">
-    <w:name w:val="No List"/>
-    <w:uiPriority w:val="99"/>
-    <w:semiHidden/>
-    <w:unhideWhenUsed/>
-  </w:style>
-  <w:style w:type="paragraph" w:styleId="BalloonText">
-    <w:name w:val="Balloon Text"/>
-    <w:basedOn w:val="Normal"/>
-    <w:link w:val="BalloonTextChar"/>
-    <w:uiPriority w:val="99"/>
-    <w:semiHidden/>
-    <w:unhideWhenUsed/>
-    <w:rsid w:val="00171982"/>
-    <w:pPr>
-      <w:spacing w:after="0" w:line="240" w:lineRule="auto"/>
-    </w:pPr>
-    <w:rPr>
-      <w:rFonts w:ascii="Tahoma" w:hAnsi="Tahoma" w:cs="Tahoma"/>
-      <w:sz w:val="16"/>
-      <w:szCs w:val="16"/>
-    </w:rPr>
-  </w:style>
-  <w:style w:type="character" w:customStyle="1" w:styleId="BalloonTextChar">
-    <w:name w:val="Balloon Text Char"/>
-    <w:basedOn w:val="DefaultParagraphFont"/>
-    <w:link w:val="BalloonText"/>
-    <w:uiPriority w:val="99"/>
-    <w:semiHidden/>
-    <w:rsid w:val="00171982"/>
-    <w:rPr>
-      <w:rFonts w:ascii="Tahoma" w:hAnsi="Tahoma" w:cs="Tahoma"/>
-      <w:sz w:val="16"/>
-      <w:szCs w:val="16"/>
-    </w:rPr>
-  </w:style>
-  <w:style w:type="paragraph" w:styleId="NoSpacing">
-    <w:name w:val="No Spacing"/>
-    <w:uiPriority w:val="1"/>
-    <w:qFormat/>
-    <w:rsid w:val="00171982"/>
-    <w:pPr>
-      <w:spacing w:after="0" w:line="240" w:lineRule="auto"/>
-    </w:pPr>
-  </w:style>
-</w:styles>
-</file>
-
-<file path=word/stylesWithEffects.xml><?xml version="1.0" encoding="utf-8"?>
-<w:styles xmlns:wpc="http://schemas.microsoft.com/office/word/2010/wordprocessingCanvas" xmlns:mc="http://schemas.openxmlformats.org/markup-compatibility/2006" xmlns:o="urn:schemas-microsoft-com:office:office" xmlns:r="http://schemas.openxmlformats.org/officeDocument/2006/relationships" xmlns:m="http://schemas.openxmlformats.org/officeDocument/2006/math" xmlns:v="urn:schemas-microsoft-com:vml" xmlns:wp14="http://schemas.microsoft.com/office/word/2010/wordprocessingDrawing" xmlns:wp="http://schemas.openxmlformats.org/drawingml/2006/wordprocessingDrawing" xmlns:w10="urn:schemas-microsoft-com:office:word" xmlns:w="http://schemas.openxmlformats.org/wordprocessingml/2006/main" xmlns:w14="http://schemas.microsoft.com/office/word/2010/wordml" xmlns:wpg="http://schemas.microsoft.com/office/word/2010/wordprocessingGroup" xmlns:wpi="http://schemas.microsoft.com/office/word/2010/wordprocessingInk" xmlns:wne="http://schemas.microsoft.com/office/word/2006/wordml" xmlns:wps="http://schemas.microsoft.com/office/word/2010/wordprocessingShape" mc:Ignorable="w14 wp14">
-  <w:docDefaults>
-    <w:rPrDefault>
-      <w:rPr>
-        <w:rFonts w:asciiTheme="minorHAnsi" w:eastAsiaTheme="minorHAnsi" w:hAnsiTheme="minorHAnsi" w:cstheme="minorBidi"/>
-        <w:sz w:val="22"/>
-        <w:szCs w:val="22"/>
-        <w:lang w:val="en-GB" w:eastAsia="en-US" w:bidi="ar-SA"/>
-      </w:rPr>
-    </w:rPrDefault>
-    <w:pPrDefault>
-      <w:pPr>
-        <w:spacing w:after="200" w:line="276" w:lineRule="auto"/>
-      </w:pPr>
-    </w:pPrDefault>
-  </w:docDefaults>
-  <w:latentStyles w:defLockedState="0" w:defUIPriority="99" w:defSemiHidden="1" w:defUnhideWhenUsed="1" w:defQFormat="0" w:count="267">
-    <w:lsdException w:name="Normal" w:semiHidden="0" w:uiPriority="0" w:unhideWhenUsed="0" w:qFormat="1"/>
-    <w:lsdException w:name="heading 1" w:semiHidden="0" w:uiPriority="9" w:unhideWhenUsed="0" w:qFormat="1"/>
-    <w:lsdException w:name="heading 2" w:uiPriority="9" w:qFormat="1"/>
-    <w:lsdException w:name="heading 3" w:uiPriority="9" w:qFormat="1"/>
-    <w:lsdException w:name="heading 4" w:uiPriority="9" w:qFormat="1"/>
-    <w:lsdException w:name="heading 5" w:uiPriority="9" w:qFormat="1"/>
-    <w:lsdException w:name="heading 6" w:uiPriority="9" w:qFormat="1"/>
-    <w:lsdException w:name="heading 7" w:uiPriority="9" w:qFormat="1"/>
-    <w:lsdException w:name="heading 8" w:uiPriority="9" w:qFormat="1"/>
-    <w:lsdException w:name="heading 9" w:uiPriority="9" w:qFormat="1"/>
-    <w:lsdException w:name="toc 1" w:uiPriority="39"/>
-    <w:lsdException w:name="toc 2" w:uiPriority="39"/>
-    <w:lsdException w:name="toc 3" w:uiPriority="39"/>
-    <w:lsdException w:name="toc 4" w:uiPriority="39"/>
-    <w:lsdException w:name="toc 5" w:uiPriority="39"/>
-    <w:lsdException w:name="toc 6" w:uiPriority="39"/>
-    <w:lsdException w:name="toc 7" w:uiPriority="39"/>
-    <w:lsdException w:name="toc 8" w:uiPriority="39"/>
-    <w:lsdException w:name="toc 9" w:uiPriority="39"/>
-    <w:lsdException w:name="caption" w:uiPriority="35" w:qFormat="1"/>
-    <w:lsdException w:name="Title" w:semiHidden="0" w:uiPriority="10" w:unhideWhenUsed="0" w:qFormat="1"/>
-    <w:lsdException w:name="Default Paragraph Font" w:uiPriority="1"/>
-    <w:lsdException w:name="Subtitle" w:semiHidden="0" w:uiPriority="11" w:unhideWhenUsed="0" w:qFormat="1"/>
-    <w:lsdException w:name="Strong" w:semiHidden="0" w:uiPriority="22" w:unhideWhenUsed="0" w:qFormat="1"/>
-    <w:lsdException w:name="Emphasis" w:semiHidden="0" w:uiPriority="20" w:unhideWhenUsed="0" w:qFormat="1"/>
-    <w:lsdException w:name="Table Grid" w:semiHidden="0" w:uiPriority="59" w:unhideWhenUsed="0"/>
-    <w:lsdException w:name="Placeholder Text" w:unhideWhenUsed="0"/>
-    <w:lsdException w:name="No Spacing" w:semiHidden="0" w:uiPriority="1" w:unhideWhenUsed="0" w:qFormat="1"/>
-    <w:lsdException w:name="Light Shading" w:semiHidden="0" w:uiPriority="60" w:unhideWhenUsed="0"/>
-    <w:lsdException w:name="Light List" w:semiHidden="0" w:uiPriority="61" w:unhideWhenUsed="0"/>
-    <w:lsdException w:name="Light Grid" w:semiHidden="0" w:uiPriority="62" w:unhideWhenUsed="0"/>
-    <w:lsdException w:name="Medium Shading 1" w:semiHidden="0" w:uiPriority="63" w:unhideWhenUsed="0"/>
-    <w:lsdException w:name="Medium Shading 2" w:semiHidden="0" w:uiPriority="64" w:unhideWhenUsed="0"/>
-    <w:lsdException w:name="Medium List 1" w:semiHidden="0" w:uiPriority="65" w:unhideWhenUsed="0"/>
-    <w:lsdException w:name="Medium List 2" w:semiHidden="0" w:uiPriority="66" w:unhideWhenUsed="0"/>
-    <w:lsdException w:name="Medium Grid 1" w:semiHidden="0" w:uiPriority="67" w:unhideWhenUsed="0"/>
-    <w:lsdException w:name="Medium Grid 2" w:semiHidden="0" w:uiPriority="68" w:unhideWhenUsed="0"/>
-    <w:lsdException w:name="Medium Grid 3" w:semiHidden="0" w:uiPriority="69" w:unhideWhenUsed="0"/>
-    <w:lsdException w:name="Dark List" w:semiHidden="0" w:uiPriority="70" w:unhideWhenUsed="0"/>
-    <w:lsdException w:name="Colorful Shading" w:semiHidden="0" w:uiPriority="71" w:unhideWhenUsed="0"/>
-    <w:lsdException w:name="Colorful List" w:semiHidden="0" w:uiPriority="72" w:unhideWhenUsed="0"/>
-    <w:lsdException w:name="Colorful Grid" w:semiHidden="0" w:uiPriority="73" w:unhideWhenUsed="0"/>
-    <w:lsdException w:name="Light Shading Accent 1" w:semiHidden="0" w:uiPriority="60" w:unhideWhenUsed="0"/>
-    <w:lsdException w:name="Light List Accent 1" w:semiHidden="0" w:uiPriority="61" w:unhideWhenUsed="0"/>
-    <w:lsdException w:name="Light Grid Accent 1" w:semiHidden="0" w:uiPriority="62" w:unhideWhenUsed="0"/>
-    <w:lsdException w:name="Medium Shading 1 Accent 1" w:semiHidden="0" w:uiPriority="63" w:unhideWhenUsed="0"/>
-    <w:lsdException w:name="Medium Shading 2 Accent 1" w:semiHidden="0" w:uiPriority="64" w:unhideWhenUsed="0"/>
-    <w:lsdException w:name="Medium List 1 Accent 1" w:semiHidden="0" w:uiPriority="65" w:unhideWhenUsed="0"/>
-    <w:lsdException w:name="Revision" w:unhideWhenUsed="0"/>
-    <w:lsdException w:name="List Paragraph" w:semiHidden="0" w:uiPriority="34" w:unhideWhenUsed="0" w:qFormat="1"/>
-    <w:lsdException w:name="Quote" w:semiHidden="0" w:uiPriority="29" w:unhideWhenUsed="0" w:qFormat="1"/>
-    <w:lsdException w:name="Intense Quote" w:semiHidden="0" w:uiPriority="30" w:unhideWhenUsed="0" w:qFormat="1"/>
-    <w:lsdException w:name="Medium List 2 Accent 1" w:semiHidden="0" w:uiPriority="66" w:unhideWhenUsed="0"/>
-    <w:lsdException w:name="Medium Grid 1 Accent 1" w:semiHidden="0" w:uiPriority="67" w:unhideWhenUsed="0"/>
-    <w:lsdException w:name="Medium Grid 2 Accent 1" w:semiHidden="0" w:uiPriority="68" w:unhideWhenUsed="0"/>
-    <w:lsdException w:name="Medium Grid 3 Accent 1" w:semiHidden="0" w:uiPriority="69" w:unhideWhenUsed="0"/>
-    <w:lsdException w:name="Dark List Accent 1" w:semiHidden="0" w:uiPriority="70" w:unhideWhenUsed="0"/>
-    <w:lsdException w:name="Colorful Shading Accent 1" w:semiHidden="0" w:uiPriority="71" w:unhideWhenUsed="0"/>
-    <w:lsdException w:name="Colorful List Accent 1" w:semiHidden="0" w:uiPriority="72" w:unhideWhenUsed="0"/>
-    <w:lsdException w:name="Colorful Grid Accent 1" w:semiHidden="0" w:uiPriority="73" w:unhideWhenUsed="0"/>
-    <w:lsdException w:name="Light Shading Accent 2" w:semiHidden="0" w:uiPriority="60" w:unhideWhenUsed="0"/>
-    <w:lsdException w:name="Light List Accent 2" w:semiHidden="0" w:uiPriority="61" w:unhideWhenUsed="0"/>
-    <w:lsdException w:name="Light Grid Accent 2" w:semiHidden="0" w:uiPriority="62" w:unhideWhenUsed="0"/>
-    <w:lsdException w:name="Medium Shading 1 Accent 2" w:semiHidden="0" w:uiPriority="63" w:unhideWhenUsed="0"/>
-    <w:lsdException w:name="Medium Shading 2 Accent 2" w:semiHidden="0" w:uiPriority="64" w:unhideWhenUsed="0"/>
-    <w:lsdException w:name="Medium List 1 Accent 2" w:semiHidden="0" w:uiPriority="65" w:unhideWhenUsed="0"/>
-    <w:lsdException w:name="Medium List 2 Accent 2" w:semiHidden="0" w:uiPriority="66" w:unhideWhenUsed="0"/>
-    <w:lsdException w:name="Medium Grid 1 Accent 2" w:semiHidden="0" w:uiPriority="67" w:unhideWhenUsed="0"/>
-    <w:lsdException w:name="Medium Grid 2 Accent 2" w:semiHidden="0" w:uiPriority="68" w:unhideWhenUsed="0"/>
-    <w:lsdException w:name="Medium Grid 3 Accent 2" w:semiHidden="0" w:uiPriority="69" w:unhideWhenUsed="0"/>
-    <w:lsdException w:name="Dark List Accent 2" w:semiHidden="0" w:uiPriority="70" w:unhideWhenUsed="0"/>
-    <w:lsdException w:name="Colorful Shading Accent 2" w:semiHidden="0" w:uiPriority="71" w:unhideWhenUsed="0"/>
-    <w:lsdException w:name="Colorful List Accent 2" w:semiHidden="0" w:uiPriority="72" w:unhideWhenUsed="0"/>
-    <w:lsdException w:name="Colorful Grid Accent 2" w:semiHidden="0" w:uiPriority="73" w:unhideWhenUsed="0"/>
-    <w:lsdException w:name="Light Shading Accent 3" w:semiHidden="0" w:uiPriority="60" w:unhideWhenUsed="0"/>
-    <w:lsdException w:name="Light List Accent 3" w:semiHidden="0" w:uiPriority="61" w:unhideWhenUsed="0"/>
-    <w:lsdException w:name="Light Grid Accent 3" w:semiHidden="0" w:uiPriority="62" w:unhideWhenUsed="0"/>
-    <w:lsdException w:name="Medium Shading 1 Accent 3" w:semiHidden="0" w:uiPriority="63" w:unhideWhenUsed="0"/>
-    <w:lsdException w:name="Medium Shading 2 Accent 3" w:semiHidden="0" w:uiPriority="64" w:unhideWhenUsed="0"/>
-    <w:lsdException w:name="Medium List 1 Accent 3" w:semiHidden="0" w:uiPriority="65" w:unhideWhenUsed="0"/>
-    <w:lsdException w:name="Medium List 2 Accent 3" w:semiHidden="0" w:uiPriority="66" w:unhideWhenUsed="0"/>
-    <w:lsdException w:name="Medium Grid 1 Accent 3" w:semiHidden="0" w:uiPriority="67" w:unhideWhenUsed="0"/>
-    <w:lsdException w:name="Medium Grid 2 Accent 3" w:semiHidden="0" w:uiPriority="68" w:unhideWhenUsed="0"/>
-    <w:lsdException w:name="Medium Grid 3 Accent 3" w:semiHidden="0" w:uiPriority="69" w:unhideWhenUsed="0"/>
-    <w:lsdException w:name="Dark List Accent 3" w:semiHidden="0" w:uiPriority="70" w:unhideWhenUsed="0"/>
-    <w:lsdException w:name="Colorful Shading Accent 3" w:semiHidden="0" w:uiPriority="71" w:unhideWhenUsed="0"/>
-    <w:lsdException w:name="Colorful List Accent 3" w:semiHidden="0" w:uiPriority="72" w:unhideWhenUsed="0"/>
-    <w:lsdException w:name="Colorful Grid Accent 3" w:semiHidden="0" w:uiPriority="73" w:unhideWhenUsed="0"/>
-    <w:lsdException w:name="Light Shading Accent 4" w:semiHidden="0" w:uiPriority="60" w:unhideWhenUsed="0"/>
-    <w:lsdException w:name="Light List Accent 4" w:semiHidden="0" w:uiPriority="61" w:unhideWhenUsed="0"/>
-    <w:lsdException w:name="Light Grid Accent 4" w:semiHidden="0" w:uiPriority="62" w:unhideWhenUsed="0"/>
-    <w:lsdException w:name="Medium Shading 1 Accent 4" w:semiHidden="0" w:uiPriority="63" w:unhideWhenUsed="0"/>
-    <w:lsdException w:name="Medium Shading 2 Accent 4" w:semiHidden="0" w:uiPriority="64" w:unhideWhenUsed="0"/>
-    <w:lsdException w:name="Medium List 1 Accent 4" w:semiHidden="0" w:uiPriority="65" w:unhideWhenUsed="0"/>
-    <w:lsdException w:name="Medium List 2 Accent 4" w:semiHidden="0" w:uiPriority="66" w:unhideWhenUsed="0"/>
-    <w:lsdException w:name="Medium Grid 1 Accent 4" w:semiHidden="0" w:uiPriority="67" w:unhideWhenUsed="0"/>
-    <w:lsdException w:name="Medium Grid 2 Accent 4" w:semiHidden="0" w:uiPriority="68" w:unhideWhenUsed="0"/>
-    <w:lsdException w:name="Medium Grid 3 Accent 4" w:semiHidden="0" w:uiPriority="69" w:unhideWhenUsed="0"/>
-    <w:lsdException w:name="Dark List Accent 4" w:semiHidden="0" w:uiPriority="70" w:unhideWhenUsed="0"/>
-    <w:lsdException w:name="Colorful Shading Accent 4" w:semiHidden="0" w:uiPriority="71" w:unhideWhenUsed="0"/>
-    <w:lsdException w:name="Colorful List Accent 4" w:semiHidden="0" w:uiPriority="72" w:unhideWhenUsed="0"/>
-    <w:lsdException w:name="Colorful Grid Accent 4" w:semiHidden="0" w:uiPriority="73" w:unhideWhenUsed="0"/>
-    <w:lsdException w:name="Light Shading Accent 5" w:semiHidden="0" w:uiPriority="60" w:unhideWhenUsed="0"/>
-    <w:lsdException w:name="Light List Accent 5" w:semiHidden="0" w:uiPriority="61" w:unhideWhenUsed="0"/>
-    <w:lsdException w:name="Light Grid Accent 5" w:semiHidden="0" w:uiPriority="62" w:unhideWhenUsed="0"/>
-    <w:lsdException w:name="Medium Shading 1 Accent 5" w:semiHidden="0" w:uiPriority="63" w:unhideWhenUsed="0"/>
-    <w:lsdException w:name="Medium Shading 2 Accent 5" w:semiHidden="0" w:uiPriority="64" w:unhideWhenUsed="0"/>
-    <w:lsdException w:name="Medium List 1 Accent 5" w:semiHidden="0" w:uiPriority="65" w:unhideWhenUsed="0"/>
-    <w:lsdException w:name="Medium List 2 Accent 5" w:semiHidden="0" w:uiPriority="66" w:unhideWhenUsed="0"/>
-    <w:lsdException w:name="Medium Grid 1 Accent 5" w:semiHidden="0" w:uiPriority="67" w:unhideWhenUsed="0"/>
-    <w:lsdException w:name="Medium Grid 2 Accent 5" w:semiHidden="0" w:uiPriority="68" w:unhideWhenUsed="0"/>
-    <w:lsdException w:name="Medium Grid 3 Accent 5" w:semiHidden="0" w:uiPriority="69" w:unhideWhenUsed="0"/>
-    <w:lsdException w:name="Dark List Accent 5" w:semiHidden="0" w:uiPriority="70" w:unhideWhenUsed="0"/>
-    <w:lsdException w:name="Colorful Shading Accent 5" w:semiHidden="0" w:uiPriority="71" w:unhideWhenUsed="0"/>
-    <w:lsdException w:name="Colorful List Accent 5" w:semiHidden="0" w:uiPriority="72" w:unhideWhenUsed="0"/>
-    <w:lsdException w:name="Colorful Grid Accent 5" w:semiHidden="0" w:uiPriority="73" w:unhideWhenUsed="0"/>
-    <w:lsdException w:name="Light Shading Accent 6" w:semiHidden="0" w:uiPriority="60" w:unhideWhenUsed="0"/>
-    <w:lsdException w:name="Light List Accent 6" w:semiHidden="0" w:uiPriority="61" w:unhideWhenUsed="0"/>
-    <w:lsdException w:name="Light Grid Accent 6" w:semiHidden="0" w:uiPriority="62" w:unhideWhenUsed="0"/>
-    <w:lsdException w:name="Medium Shading 1 Accent 6" w:semiHidden="0" w:uiPriority="63" w:unhideWhenUsed="0"/>
-    <w:lsdException w:name="Medium Shading 2 Accent 6" w:semiHidden="0" w:uiPriority="64" w:unhideWhenUsed="0"/>
-    <w:lsdException w:name="Medium List 1 Accent 6" w:semiHidden="0" w:uiPriority="65" w:unhideWhenUsed="0"/>
-    <w:lsdException w:name="Medium List 2 Accent 6" w:semiHidden="0" w:uiPriority="66" w:unhideWhenUsed="0"/>
-    <w:lsdException w:name="Medium Grid 1 Accent 6" w:semiHidden="0" w:uiPriority="67" w:unhideWhenUsed="0"/>
-    <w:lsdException w:name="Medium Grid 2 Accent 6" w:semiHidden="0" w:uiPriority="68" w:unhideWhenUsed="0"/>
-    <w:lsdException w:name="Medium Grid 3 Accent 6" w:semiHidden="0" w:uiPriority="69" w:unhideWhenUsed="0"/>
-    <w:lsdException w:name="Dark List Accent 6" w:semiHidden="0" w:uiPriority="70" w:unhideWhenUsed="0"/>
-    <w:lsdException w:name="Colorful Shading Accent 6" w:semiHidden="0" w:uiPriority="71" w:unhideWhenUsed="0"/>
-    <w:lsdException w:name="Colorful List Accent 6" w:semiHidden="0" w:uiPriority="72" w:unhideWhenUsed="0"/>
-    <w:lsdException w:name="Colorful Grid Accent 6" w:semiHidden="0" w:uiPriority="73" w:unhideWhenUsed="0"/>
-    <w:lsdException w:name="Subtle Emphasis" w:semiHidden="0" w:uiPriority="19" w:unhideWhenUsed="0" w:qFormat="1"/>
-    <w:lsdException w:name="Intense Emphasis" w:semiHidden="0" w:uiPriority="21" w:unhideWhenUsed="0" w:qFormat="1"/>
-    <w:lsdException w:name="Subtle Reference" w:semiHidden="0" w:uiPriority="31" w:unhideWhenUsed="0" w:qFormat="1"/>
-    <w:lsdException w:name="Intense Reference" w:semiHidden="0" w:uiPriority="32" w:unhideWhenUsed="0" w:qFormat="1"/>
-    <w:lsdException w:name="Book Title" w:semiHidden="0" w:uiPriority="33" w:unhideWhenUsed="0" w:qFormat="1"/>
-    <w:lsdException w:name="Bibliography" w:uiPriority="37"/>
-    <w:lsdException w:name="TOC Heading" w:uiPriority="39" w:qFormat="1"/>
+  <w:latentStyles w:defLockedState="0" w:defUIPriority="99" w:defSemiHidden="0" w:defUnhideWhenUsed="0" w:defQFormat="0" w:count="375">
+    <w:lsdException w:name="Normal" w:uiPriority="0" w:qFormat="1"/>
+    <w:lsdException w:name="heading 1" w:uiPriority="9" w:qFormat="1"/>
+    <w:lsdException w:name="heading 2" w:semiHidden="1" w:uiPriority="9" w:unhideWhenUsed="1" w:qFormat="1"/>
+    <w:lsdException w:name="heading 3" w:semiHidden="1" w:uiPriority="9" w:unhideWhenUsed="1" w:qFormat="1"/>
+    <w:lsdException w:name="heading 4" w:semiHidden="1" w:uiPriority="9" w:unhideWhenUsed="1" w:qFormat="1"/>
+    <w:lsdException w:name="heading 5" w:semiHidden="1" w:uiPriority="9" w:unhideWhenUsed="1" w:qFormat="1"/>
+    <w:lsdException w:name="heading 6" w:semiHidden="1" w:uiPriority="9" w:unhideWhenUsed="1" w:qFormat="1"/>
+    <w:lsdException w:name="heading 7" w:semiHidden="1" w:uiPriority="9" w:unhideWhenUsed="1" w:qFormat="1"/>
+    <w:lsdException w:name="heading 8" w:semiHidden="1" w:uiPriority="9" w:unhideWhenUsed="1" w:qFormat="1"/>
+    <w:lsdException w:name="heading 9" w:semiHidden="1" w:uiPriority="9" w:unhideWhenUsed="1" w:qFormat="1"/>
+    <w:lsdException w:name="index 1" w:semiHidden="1" w:unhideWhenUsed="1"/>
+    <w:lsdException w:name="index 2" w:semiHidden="1" w:unhideWhenUsed="1"/>
+    <w:lsdException w:name="index 3" w:semiHidden="1" w:unhideWhenUsed="1"/>
+    <w:lsdException w:name="index 4" w:semiHidden="1" w:unhideWhenUsed="1"/>
+    <w:lsdException w:name="index 5" w:semiHidden="1" w:unhideWhenUsed="1"/>
+    <w:lsdException w:name="index 6" w:semiHidden="1" w:unhideWhenUsed="1"/>
+    <w:lsdException w:name="index 7" w:semiHidden="1" w:unhideWhenUsed="1"/>
+    <w:lsdException w:name="index 8" w:semiHidden="1" w:unhideWhenUsed="1"/>
+    <w:lsdException w:name="index 9" w:semiHidden="1" w:unhideWhenUsed="1"/>
+    <w:lsdException w:name="toc 1" w:semiHidden="1" w:uiPriority="39" w:unhideWhenUsed="1"/>
+    <w:lsdException w:name="toc 2" w:semiHidden="1" w:uiPriority="39" w:unhideWhenUsed="1"/>
+    <w:lsdException w:name="toc 3" w:semiHidden="1" w:uiPriority="39" w:unhideWhenUsed="1"/>
+    <w:lsdException w:name="toc 4" w:semiHidden="1" w:uiPriority="39" w:unhideWhenUsed="1"/>
+    <w:lsdException w:name="toc 5" w:semiHidden="1" w:uiPriority="39" w:unhideWhenUsed="1"/>
+    <w:lsdException w:name="toc 6" w:semiHidden="1" w:uiPriority="39" w:unhideWhenUsed="1"/>
+    <w:lsdException w:name="toc 7" w:semiHidden="1" w:uiPriority="39" w:unhideWhenUsed="1"/>
+    <w:lsdException w:name="toc 8" w:semiHidden="1" w:uiPriority="39" w:unhideWhenUsed="1"/>
+    <w:lsdException w:name="toc 9" w:semiHidden="1" w:uiPriority="39" w:unhideWhenUsed="1"/>
+    <w:lsdException w:name="Normal Indent" w:semiHidden="1" w:unhideWhenUsed="1"/>
+    <w:lsdException w:name="footnote text" w:semiHidden="1" w:unhideWhenUsed="1"/>
+    <w:lsdException w:name="annotation text" w:semiHidden="1" w:unhideWhenUsed="1"/>
+    <w:lsdException w:name="header" w:semiHidden="1" w:unhideWhenUsed="1"/>
+    <w:lsdException w:name="footer" w:semiHidden="1" w:unhideWhenUsed="1"/>
+    <w:lsdException w:name="index heading" w:semiHidden="1" w:unhideWhenUsed="1"/>
+    <w:lsdException w:name="caption" w:semiHidden="1" w:uiPriority="35" w:unhideWhenUsed="1" w:qFormat="1"/>
+    <w:lsdException w:name="table of figures" w:semiHidden="1" w:unhideWhenUsed="1"/>
+    <w:lsdException w:name="envelope address" w:semiHidden="1" w:unhideWhenUsed="1"/>
+    <w:lsdException w:name="envelope return" w:semiHidden="1" w:unhideWhenUsed="1"/>
+    <w:lsdException w:name="footnote reference" w:semiHidden="1" w:unhideWhenUsed="1"/>
+    <w:lsdException w:name="annotation reference" w:semiHidden="1" w:unhideWhenUsed="1"/>
+    <w:lsdException w:name="line number" w:semiHidden="1" w:unhideWhenUsed="1"/>
+    <w:lsdException w:name="page number" w:semiHidden="1" w:unhideWhenUsed="1"/>
+    <w:lsdException w:name="endnote reference" w:semiHidden="1" w:unhideWhenUsed="1"/>
+    <w:lsdException w:name="endnote text" w:semiHidden="1" w:unhideWhenUsed="1"/>
+    <w:lsdException w:name="table of authorities" w:semiHidden="1" w:unhideWhenUsed="1"/>
+    <w:lsdException w:name="macro" w:semiHidden="1" w:unhideWhenUsed="1"/>
+    <w:lsdException w:name="toa heading" w:semiHidden="1" w:unhideWhenUsed="1"/>
+    <w:lsdException w:name="List" w:semiHidden="1" w:unhideWhenUsed="1"/>
+    <w:lsdException w:name="List Bullet" w:semiHidden="1" w:unhideWhenUsed="1"/>
+    <w:lsdException w:name="List Number" w:semiHidden="1" w:unhideWhenUsed="1"/>
+    <w:lsdException w:name="List 2" w:semiHidden="1" w:unhideWhenUsed="1"/>
+    <w:lsdException w:name="List 3" w:semiHidden="1" w:unhideWhenUsed="1"/>
+    <w:lsdException w:name="List 4" w:semiHidden="1" w:unhideWhenUsed="1"/>
+    <w:lsdException w:name="List 5" w:semiHidden="1" w:unhideWhenUsed="1"/>
+    <w:lsdException w:name="List Bullet 2" w:semiHidden="1" w:unhideWhenUsed="1"/>
+    <w:lsdException w:name="List Bullet 3" w:semiHidden="1" w:unhideWhenUsed="1"/>
+    <w:lsdException w:name="List Bullet 4" w:semiHidden="1" w:unhideWhenUsed="1"/>
+    <w:lsdException w:name="List Bullet 5" w:semiHidden="1" w:unhideWhenUsed="1"/>
+    <w:lsdException w:name="List Number 2" w:semiHidden="1" w:unhideWhenUsed="1"/>
+    <w:lsdException w:name="List Number 3" w:semiHidden="1" w:unhideWhenUsed="1"/>
+    <w:lsdException w:name="List Number 4" w:semiHidden="1" w:unhideWhenUsed="1"/>
+    <w:lsdException w:name="List Number 5" w:semiHidden="1" w:unhideWhenUsed="1"/>
+    <w:lsdException w:name="Title" w:uiPriority="10" w:qFormat="1"/>
+    <w:lsdException w:name="Closing" w:semiHidden="1" w:unhideWhenUsed="1"/>
+    <w:lsdException w:name="Signature" w:semiHidden="1" w:unhideWhenUsed="1"/>
+    <w:lsdException w:name="Default Paragraph Font" w:semiHidden="1" w:uiPriority="1" w:unhideWhenUsed="1"/>
+    <w:lsdException w:name="Body Text" w:semiHidden="1" w:unhideWhenUsed="1"/>
+    <w:lsdException w:name="Body Text Indent" w:semiHidden="1" w:unhideWhenUsed="1"/>
+    <w:lsdException w:name="List Continue" w:semiHidden="1" w:unhideWhenUsed="1"/>
+    <w:lsdException w:name="List Continue 2" w:semiHidden="1" w:unhideWhenUsed="1"/>
+    <w:lsdException w:name="List Continue 3" w:semiHidden="1" w:unhideWhenUsed="1"/>
+    <w:lsdException w:name="List Continue 4" w:semiHidden="1" w:unhideWhenUsed="1"/>
+    <w:lsdException w:name="List Continue 5" w:semiHidden="1" w:unhideWhenUsed="1"/>
+    <w:lsdException w:name="Message Header" w:semiHidden="1" w:unhideWhenUsed="1"/>
+    <w:lsdException w:name="Subtitle" w:uiPriority="11" w:qFormat="1"/>
+    <w:lsdException w:name="Salutation" w:semiHidden="1" w:unhideWhenUsed="1"/>
+    <w:lsdException w:name="Date" w:semiHidden="1" w:unhideWhenUsed="1"/>
+    <w:lsdException w:name="Body Text First Indent" w:semiHidden="1" w:unhideWhenUsed="1"/>
+    <w:lsdException w:name="Body Text First Indent 2" w:semiHidden="1" w:unhideWhenUsed="1"/>
+    <w:lsdException w:name="Note Heading" w:semiHidden="1" w:unhideWhenUsed="1"/>
+    <w:lsdException w:name="Body Text 2" w:semiHidden="1" w:unhideWhenUsed="1"/>
+    <w:lsdException w:name="Body Text 3" w:semiHidden="1" w:unhideWhenUsed="1"/>
+    <w:lsdException w:name="Body Text Indent 2" w:semiHidden="1" w:unhideWhenUsed="1"/>
+    <w:lsdException w:name="Body Text Indent 3" w:semiHidden="1" w:unhideWhenUsed="1"/>
+    <w:lsdException w:name="Block Text" w:semiHidden="1" w:unhideWhenUsed="1"/>
+    <w:lsdException w:name="Hyperlink" w:semiHidden="1" w:unhideWhenUsed="1"/>
+    <w:lsdException w:name="FollowedHyperlink" w:semiHidden="1" w:unhideWhenUsed="1"/>
+    <w:lsdException w:name="Strong" w:uiPriority="22" w:qFormat="1"/>
+    <w:lsdException w:name="Emphasis" w:uiPriority="20" w:qFormat="1"/>
+    <w:lsdException w:name="Document Map" w:semiHidden="1" w:unhideWhenUsed="1"/>
+    <w:lsdException w:name="Plain Text" w:semiHidden="1" w:unhideWhenUsed="1"/>
+    <w:lsdException w:name="E-mail Signature" w:semiHidden="1" w:unhideWhenUsed="1"/>
+    <w:lsdException w:name="HTML Top of Form" w:semiHidden="1" w:unhideWhenUsed="1"/>
+    <w:lsdException w:name="HTML Bottom of Form" w:semiHidden="1" w:unhideWhenUsed="1"/>
+    <w:lsdException w:name="Normal (Web)" w:semiHidden="1" w:unhideWhenUsed="1"/>
+    <w:lsdException w:name="HTML Acronym" w:semiHidden="1" w:unhideWhenUsed="1"/>
+    <w:lsdException w:name="HTML Address" w:semiHidden="1" w:unhideWhenUsed="1"/>
+    <w:lsdException w:name="HTML Cite" w:semiHidden="1" w:unhideWhenUsed="1"/>
+    <w:lsdException w:name="HTML Code" w:semiHidden="1" w:unhideWhenUsed="1"/>
+    <w:lsdException w:name="HTML Definition" w:semiHidden="1" w:unhideWhenUsed="1"/>
+    <w:lsdException w:name="HTML Keyboard" w:semiHidden="1" w:unhideWhenUsed="1"/>
+    <w:lsdException w:name="HTML Preformatted" w:semiHidden="1" w:unhideWhenUsed="1"/>
+    <w:lsdException w:name="HTML Sample" w:semiHidden="1" w:unhideWhenUsed="1"/>
+    <w:lsdException w:name="HTML Typewriter" w:semiHidden="1" w:unhideWhenUsed="1"/>
+    <w:lsdException w:name="HTML Variable" w:semiHidden="1" w:unhideWhenUsed="1"/>
+    <w:lsdException w:name="Normal Table" w:semiHidden="1" w:unhideWhenUsed="1"/>
+    <w:lsdException w:name="annotation subject" w:semiHidden="1" w:unhideWhenUsed="1"/>
+    <w:lsdException w:name="No List" w:semiHidden="1" w:unhideWhenUsed="1"/>
+    <w:lsdException w:name="Outline List 1" w:semiHidden="1" w:unhideWhenUsed="1"/>
+    <w:lsdException w:name="Outline List 2" w:semiHidden="1" w:unhideWhenUsed="1"/>
+    <w:lsdException w:name="Outline List 3" w:semiHidden="1" w:unhideWhenUsed="1"/>
+    <w:lsdException w:name="Table Simple 1" w:semiHidden="1" w:unhideWhenUsed="1"/>
+    <w:lsdException w:name="Table Simple 2" w:semiHidden="1" w:unhideWhenUsed="1"/>
+    <w:lsdException w:name="Table Simple 3" w:semiHidden="1" w:unhideWhenUsed="1"/>
+    <w:lsdException w:name="Table Classic 1" w:semiHidden="1" w:unhideWhenUsed="1"/>
+    <w:lsdException w:name="Table Classic 2" w:semiHidden="1" w:unhideWhenUsed="1"/>
+    <w:lsdException w:name="Table Classic 3" w:semiHidden="1" w:unhideWhenUsed="1"/>
+    <w:lsdException w:name="Table Classic 4" w:semiHidden="1" w:unhideWhenUsed="1"/>
+    <w:lsdException w:name="Table Colorful 1" w:semiHidden="1" w:unhideWhenUsed="1"/>
+    <w:lsdException w:name="Table Colorful 2" w:semiHidden="1" w:unhideWhenUsed="1"/>
+    <w:lsdException w:name="Table Colorful 3" w:semiHidden="1" w:unhideWhenUsed="1"/>
+    <w:lsdException w:name="Table Columns 1" w:semiHidden="1" w:unhideWhenUsed="1"/>
+    <w:lsdException w:name="Table Columns 2" w:semiHidden="1" w:unhideWhenUsed="1"/>
+    <w:lsdException w:name="Table Columns 3" w:semiHidden="1" w:unhideWhenUsed="1"/>
+    <w:lsdException w:name="Table Columns 4" w:semiHidden="1" w:unhideWhenUsed="1"/>
+    <w:lsdException w:name="Table Columns 5" w:semiHidden="1" w:unhideWhenUsed="1"/>
+    <w:lsdException w:name="Table Grid 1" w:semiHidden="1" w:unhideWhenUsed="1"/>
+    <w:lsdException w:name="Table Grid 2" w:semiHidden="1" w:unhideWhenUsed="1"/>
+    <w:lsdException w:name="Table Grid 3" w:semiHidden="1" w:unhideWhenUsed="1"/>
+    <w:lsdException w:name="Table Grid 4" w:semiHidden="1" w:unhideWhenUsed="1"/>
+    <w:lsdException w:name="Table Grid 5" w:semiHidden="1" w:unhideWhenUsed="1"/>
+    <w:lsdException w:name="Table Grid 6" w:semiHidden="1" w:unhideWhenUsed="1"/>
+    <w:lsdException w:name="Table Grid 7" w:semiHidden="1" w:unhideWhenUsed="1"/>
+    <w:lsdException w:name="Table Grid 8" w:semiHidden="1" w:unhideWhenUsed="1"/>
+    <w:lsdException w:name="Table List 1" w:semiHidden="1" w:unhideWhenUsed="1"/>
+    <w:lsdException w:name="Table List 2" w:semiHidden="1" w:unhideWhenUsed="1"/>
+    <w:lsdException w:name="Table List 3" w:semiHidden="1" w:unhideWhenUsed="1"/>
+    <w:lsdException w:name="Table List 4" w:semiHidden="1" w:unhideWhenUsed="1"/>
+    <w:lsdException w:name="Table List 5" w:semiHidden="1" w:unhideWhenUsed="1"/>
+    <w:lsdException w:name="Table List 6" w:semiHidden="1" w:unhideWhenUsed="1"/>
+    <w:lsdException w:name="Table List 7" w:semiHidden="1" w:unhideWhenUsed="1"/>
+    <w:lsdException w:name="Table List 8" w:semiHidden="1" w:unhideWhenUsed="1"/>
+    <w:lsdException w:name="Table 3D effects 1" w:semiHidden="1" w:unhideWhenUsed="1"/>
+    <w:lsdException w:name="Table 3D effects 2" w:semiHidden="1" w:unhideWhenUsed="1"/>
+    <w:lsdException w:name="Table 3D effects 3" w:semiHidden="1" w:unhideWhenUsed="1"/>
+    <w:lsdException w:name="Table Contemporary" w:semiHidden="1" w:unhideWhenUsed="1"/>
+    <w:lsdException w:name="Table Elegant" w:semiHidden="1" w:unhideWhenUsed="1"/>
+    <w:lsdException w:name="Table Professional" w:semiHidden="1" w:unhideWhenUsed="1"/>
+    <w:lsdException w:name="Table Subtle 1" w:semiHidden="1" w:unhideWhenUsed="1"/>
+    <w:lsdException w:name="Table Subtle 2" w:semiHidden="1" w:unhideWhenUsed="1"/>
+    <w:lsdException w:name="Table Web 1" w:semiHidden="1" w:unhideWhenUsed="1"/>
+    <w:lsdException w:name="Table Web 2" w:semiHidden="1" w:unhideWhenUsed="1"/>
+    <w:lsdException w:name="Table Web 3" w:semiHidden="1" w:unhideWhenUsed="1"/>
+    <w:lsdException w:name="Balloon Text" w:semiHidden="1" w:unhideWhenUsed="1"/>
+    <w:lsdException w:name="Table Grid" w:semiHidden="1" w:uiPriority="59" w:unhideWhenUsed="1"/>
+    <w:lsdException w:name="Table Theme" w:semiHidden="1" w:unhideWhenUsed="1"/>
+    <w:lsdException w:name="Placeholder Text" w:semiHidden="1"/>
+    <w:lsdException w:name="No Spacing" w:uiPriority="1" w:qFormat="1"/>
+    <w:lsdException w:name="Light Shading" w:uiPriority="60"/>
+    <w:lsdException w:name="Light List" w:uiPriority="61"/>
+    <w:lsdException w:name="Light Grid" w:uiPriority="62"/>
+    <w:lsdException w:name="Medium Shading 1" w:uiPriority="63"/>
+    <w:lsdException w:name="Medium Shading 2" w:uiPriority="64"/>
+    <w:lsdException w:name="Medium List 1" w:uiPriority="65"/>
+    <w:lsdException w:name="Medium List 2" w:uiPriority="66"/>
+    <w:lsdException w:name="Medium Grid 1" w:uiPriority="67"/>
+    <w:lsdException w:name="Medium Grid 2" w:uiPriority="68"/>
+    <w:lsdException w:name="Medium Grid 3" w:uiPriority="69"/>
+    <w:lsdException w:name="Dark List" w:uiPriority="70"/>
+    <w:lsdException w:name="Colorful Shading" w:uiPriority="71"/>
+    <w:lsdException w:name="Colorful List" w:uiPriority="72"/>
+    <w:lsdException w:name="Colorful Grid" w:uiPriority="73"/>
+    <w:lsdException w:name="Light Shading Accent 1" w:uiPriority="60"/>
+    <w:lsdException w:name="Light List Accent 1" w:uiPriority="61"/>
+    <w:lsdException w:name="Light Grid Accent 1" w:uiPriority="62"/>
+    <w:lsdException w:name="Medium Shading 1 Accent 1" w:uiPriority="63"/>
+    <w:lsdException w:name="Medium Shading 2 Accent 1" w:uiPriority="64"/>
+    <w:lsdException w:name="Medium List 1 Accent 1" w:uiPriority="65"/>
+    <w:lsdException w:name="Revision" w:semiHidden="1"/>
+    <w:lsdException w:name="List Paragraph" w:uiPriority="34" w:qFormat="1"/>
+    <w:lsdException w:name="Quote" w:uiPriority="29" w:qFormat="1"/>
+    <w:lsdException w:name="Intense Quote" w:uiPriority="30" w:qFormat="1"/>
+    <w:lsdException w:name="Medium List 2 Accent 1" w:uiPriority="66"/>
+    <w:lsdException w:name="Medium Grid 1 Accent 1" w:uiPriority="67"/>
+    <w:lsdException w:name="Medium Grid 2 Accent 1" w:uiPriority="68"/>
+    <w:lsdException w:name="Medium Grid 3 Accent 1" w:uiPriority="69"/>
+    <w:lsdException w:name="Dark List Accent 1" w:uiPriority="70"/>
+    <w:lsdException w:name="Colorful Shading Accent 1" w:uiPriority="71"/>
+    <w:lsdException w:name="Colorful List Accent 1" w:uiPriority="72"/>
+    <w:lsdException w:name="Colorful Grid Accent 1" w:uiPriority="73"/>
+    <w:lsdException w:name="Light Shading Accent 2" w:uiPriority="60"/>
+    <w:lsdException w:name="Light List Accent 2" w:uiPriority="61"/>
+    <w:lsdException w:name="Light Grid Accent 2" w:uiPriority="62"/>
+    <w:lsdException w:name="Medium Shading 1 Accent 2" w:uiPriority="63"/>
+    <w:lsdException w:name="Medium Shading 2 Accent 2" w:uiPriority="64"/>
+    <w:lsdException w:name="Medium List 1 Accent 2" w:uiPriority="65"/>
+    <w:lsdException w:name="Medium List 2 Accent 2" w:uiPriority="66"/>
+    <w:lsdException w:name="Medium Grid 1 Accent 2" w:uiPriority="67"/>
+    <w:lsdException w:name="Medium Grid 2 Accent 2" w:uiPriority="68"/>
+    <w:lsdException w:name="Medium Grid 3 Accent 2" w:uiPriority="69"/>
+    <w:lsdException w:name="Dark List Accent 2" w:uiPriority="70"/>
+    <w:lsdException w:name="Colorful Shading Accent 2" w:uiPriority="71"/>
+    <w:lsdException w:name="Colorful List Accent 2" w:uiPriority="72"/>
+    <w:lsdException w:name="Colorful Grid Accent 2" w:uiPriority="73"/>
+    <w:lsdException w:name="Light Shading Accent 3" w:uiPriority="60"/>
+    <w:lsdException w:name="Light List Accent 3" w:uiPriority="61"/>
+    <w:lsdException w:name="Light Grid Accent 3" w:uiPriority="62"/>
+    <w:lsdException w:name="Medium Shading 1 Accent 3" w:uiPriority="63"/>
+    <w:lsdException w:name="Medium Shading 2 Accent 3" w:uiPriority="64"/>
+    <w:lsdException w:name="Medium List 1 Accent 3" w:uiPriority="65"/>
+    <w:lsdException w:name="Medium List 2 Accent 3" w:uiPriority="66"/>
+    <w:lsdException w:name="Medium Grid 1 Accent 3" w:uiPriority="67"/>
+    <w:lsdException w:name="Medium Grid 2 Accent 3" w:uiPriority="68"/>
+    <w:lsdException w:name="Medium Grid 3 Accent 3" w:uiPriority="69"/>
+    <w:lsdException w:name="Dark List Accent 3" w:uiPriority="70"/>
+    <w:lsdException w:name="Colorful Shading Accent 3" w:uiPriority="71"/>
+    <w:lsdException w:name="Colorful List Accent 3" w:uiPriority="72"/>
+    <w:lsdException w:name="Colorful Grid Accent 3" w:uiPriority="73"/>
+    <w:lsdException w:name="Light Shading Accent 4" w:uiPriority="60"/>
+    <w:lsdException w:name="Light List Accent 4" w:uiPriority="61"/>
+    <w:lsdException w:name="Light Grid Accent 4" w:uiPriority="62"/>
+    <w:lsdException w:name="Medium Shading 1 Accent 4" w:uiPriority="63"/>
+    <w:lsdException w:name="Medium Shading 2 Accent 4" w:uiPriority="64"/>
+    <w:lsdException w:name="Medium List 1 Accent 4" w:uiPriority="65"/>
+    <w:lsdException w:name="Medium List 2 Accent 4" w:uiPriority="66"/>
+    <w:lsdException w:name="Medium Grid 1 Accent 4" w:uiPriority="67"/>
+    <w:lsdException w:name="Medium Grid 2 Accent 4" w:uiPriority="68"/>
+    <w:lsdException w:name="Medium Grid 3 Accent 4" w:uiPriority="69"/>
+    <w:lsdException w:name="Dark List Accent 4" w:uiPriority="70"/>
+    <w:lsdException w:name="Colorful Shading Accent 4" w:uiPriority="71"/>
+    <w:lsdException w:name="Colorful List Accent 4" w:uiPriority="72"/>
+    <w:lsdException w:name="Colorful Grid Accent 4" w:uiPriority="73"/>
+    <w:lsdException w:name="Light Shading Accent 5" w:uiPriority="60"/>
+    <w:lsdException w:name="Light List Accent 5" w:uiPriority="61"/>
+    <w:lsdException w:name="Light Grid Accent 5" w:uiPriority="62"/>
+    <w:lsdException w:name="Medium Shading 1 Accent 5" w:uiPriority="63"/>
+    <w:lsdException w:name="Medium Shading 2 Accent 5" w:uiPriority="64"/>
+    <w:lsdException w:name="Medium List 1 Accent 5" w:uiPriority="65"/>
+    <w:lsdException w:name="Medium List 2 Accent 5" w:uiPriority="66"/>
+    <w:lsdException w:name="Medium Grid 1 Accent 5" w:uiPriority="67"/>
+    <w:lsdException w:name="Medium Grid 2 Accent 5" w:uiPriority="68"/>
+    <w:lsdException w:name="Medium Grid 3 Accent 5" w:uiPriority="69"/>
+    <w:lsdException w:name="Dark List Accent 5" w:uiPriority="70"/>
+    <w:lsdException w:name="Colorful Shading Accent 5" w:uiPriority="71"/>
+    <w:lsdException w:name="Colorful List Accent 5" w:uiPriority="72"/>
+    <w:lsdException w:name="Colorful Grid Accent 5" w:uiPriority="73"/>
+    <w:lsdException w:name="Light Shading Accent 6" w:uiPriority="60"/>
+    <w:lsdException w:name="Light List Accent 6" w:uiPriority="61"/>
+    <w:lsdException w:name="Light Grid Accent 6" w:uiPriority="62"/>
+    <w:lsdException w:name="Medium Shading 1 Accent 6" w:uiPriority="63"/>
+    <w:lsdException w:name="Medium Shading 2 Accent 6" w:uiPriority="64"/>
+    <w:lsdException w:name="Medium List 1 Accent 6" w:uiPriority="65"/>
+    <w:lsdException w:name="Medium List 2 Accent 6" w:uiPriority="66"/>
+    <w:lsdException w:name="Medium Grid 1 Accent 6" w:uiPriority="67"/>
+    <w:lsdException w:name="Medium Grid 2 Accent 6" w:uiPriority="68"/>
+    <w:lsdException w:name="Medium Grid 3 Accent 6" w:uiPriority="69"/>
+    <w:lsdException w:name="Dark List Accent 6" w:uiPriority="70"/>
+    <w:lsdException w:name="Colorful Shading Accent 6" w:uiPriority="71"/>
+    <w:lsdException w:name="Colorful List Accent 6" w:uiPriority="72"/>
+    <w:lsdException w:name="Colorful Grid Accent 6" w:uiPriority="73"/>
+    <w:lsdException w:name="Subtle Emphasis" w:uiPriority="19" w:qFormat="1"/>
+    <w:lsdException w:name="Intense Emphasis" w:uiPriority="21" w:qFormat="1"/>
+    <w:lsdException w:name="Subtle Reference" w:uiPriority="31" w:qFormat="1"/>
+    <w:lsdException w:name="Intense Reference" w:uiPriority="32" w:qFormat="1"/>
+    <w:lsdException w:name="Book Title" w:uiPriority="33" w:qFormat="1"/>
+    <w:lsdException w:name="Bibliography" w:semiHidden="1" w:uiPriority="37" w:unhideWhenUsed="1"/>
+    <w:lsdException w:name="TOC Heading" w:semiHidden="1" w:uiPriority="39" w:unhideWhenUsed="1" w:qFormat="1"/>
+    <w:lsdException w:name="Plain Table 1" w:uiPriority="41"/>
+    <w:lsdException w:name="Plain Table 2" w:uiPriority="42"/>
+    <w:lsdException w:name="Plain Table 3" w:uiPriority="43"/>
+    <w:lsdException w:name="Plain Table 4" w:uiPriority="44"/>
+    <w:lsdException w:name="Plain Table 5" w:uiPriority="45"/>
+    <w:lsdException w:name="Grid Table Light" w:uiPriority="40"/>
+    <w:lsdException w:name="Grid Table 1 Light" w:uiPriority="46"/>
+    <w:lsdException w:name="Grid Table 2" w:uiPriority="47"/>
+    <w:lsdException w:name="Grid Table 3" w:uiPriority="48"/>
+    <w:lsdException w:name="Grid Table 4" w:uiPriority="49"/>
+    <w:lsdException w:name="Grid Table 5 Dark" w:uiPriority="50"/>
+    <w:lsdException w:name="Grid Table 6 Colorful" w:uiPriority="51"/>
+    <w:lsdException w:name="Grid Table 7 Colorful" w:uiPriority="52"/>
+    <w:lsdException w:name="Grid Table 1 Light Accent 1" w:uiPriority="46"/>
+    <w:lsdException w:name="Grid Table 2 Accent 1" w:uiPriority="47"/>
+    <w:lsdException w:name="Grid Table 3 Accent 1" w:uiPriority="48"/>
+    <w:lsdException w:name="Grid Table 4 Accent 1" w:uiPriority="49"/>
+    <w:lsdException w:name="Grid Table 5 Dark Accent 1" w:uiPriority="50"/>
+    <w:lsdException w:name="Grid Table 6 Colorful Accent 1" w:uiPriority="51"/>
+    <w:lsdException w:name="Grid Table 7 Colorful Accent 1" w:uiPriority="52"/>
+    <w:lsdException w:name="Grid Table 1 Light Accent 2" w:uiPriority="46"/>
+    <w:lsdException w:name="Grid Table 2 Accent 2" w:uiPriority="47"/>
+    <w:lsdException w:name="Grid Table 3 Accent 2" w:uiPriority="48"/>
+    <w:lsdException w:name="Grid Table 4 Accent 2" w:uiPriority="49"/>
+    <w:lsdException w:name="Grid Table 5 Dark Accent 2" w:uiPriority="50"/>
+    <w:lsdException w:name="Grid Table 6 Colorful Accent 2" w:uiPriority="51"/>
+    <w:lsdException w:name="Grid Table 7 Colorful Accent 2" w:uiPriority="52"/>
+    <w:lsdException w:name="Grid Table 1 Light Accent 3" w:uiPriority="46"/>
+    <w:lsdException w:name="Grid Table 2 Accent 3" w:uiPriority="47"/>
+    <w:lsdException w:name="Grid Table 3 Accent 3" w:uiPriority="48"/>
+    <w:lsdException w:name="Grid Table 4 Accent 3" w:uiPriority="49"/>
+    <w:lsdException w:name="Grid Table 5 Dark Accent 3" w:uiPriority="50"/>
+    <w:lsdException w:name="Grid Table 6 Colorful Accent 3" w:uiPriority="51"/>
+    <w:lsdException w:name="Grid Table 7 Colorful Accent 3" w:uiPriority="52"/>
+    <w:lsdException w:name="Grid Table 1 Light Accent 4" w:uiPriority="46"/>
+    <w:lsdException w:name="Grid Table 2 Accent 4" w:uiPriority="47"/>
+    <w:lsdException w:name="Grid Table 3 Accent 4" w:uiPriority="48"/>
+    <w:lsdException w:name="Grid Table 4 Accent 4" w:uiPriority="49"/>
+    <w:lsdException w:name="Grid Table 5 Dark Accent 4" w:uiPriority="50"/>
+    <w:lsdException w:name="Grid Table 6 Colorful Accent 4" w:uiPriority="51"/>
+    <w:lsdException w:name="Grid Table 7 Colorful Accent 4" w:uiPriority="52"/>
+    <w:lsdException w:name="Grid Table 1 Light Accent 5" w:uiPriority="46"/>
+    <w:lsdException w:name="Grid Table 2 Accent 5" w:uiPriority="47"/>
+    <w:lsdException w:name="Grid Table 3 Accent 5" w:uiPriority="48"/>
+    <w:lsdException w:name="Grid Table 4 Accent 5" w:uiPriority="49"/>
+    <w:lsdException w:name="Grid Table 5 Dark Accent 5" w:uiPriority="50"/>
+    <w:lsdException w:name="Grid Table 6 Colorful Accent 5" w:uiPriority="51"/>
+    <w:lsdException w:name="Grid Table 7 Colorful Accent 5" w:uiPriority="52"/>
+    <w:lsdException w:name="Grid Table 1 Light Accent 6" w:uiPriority="46"/>
+    <w:lsdException w:name="Grid Table 2 Accent 6" w:uiPriority="47"/>
+    <w:lsdException w:name="Grid Table 3 Accent 6" w:uiPriority="48"/>
+    <w:lsdException w:name="Grid Table 4 Accent 6" w:uiPriority="49"/>
+    <w:lsdException w:name="Grid Table 5 Dark Accent 6" w:uiPriority="50"/>
+    <w:lsdException w:name="Grid Table 6 Colorful Accent 6" w:uiPriority="51"/>
+    <w:lsdException w:name="Grid Table 7 Colorful Accent 6" w:uiPriority="52"/>
+    <w:lsdException w:name="List Table 1 Light" w:uiPriority="46"/>
+    <w:lsdException w:name="List Table 2" w:uiPriority="47"/>
+    <w:lsdException w:name="List Table 3" w:uiPriority="48"/>
+    <w:lsdException w:name="List Table 4" w:uiPriority="49"/>
+    <w:lsdException w:name="List Table 5 Dark" w:uiPriority="50"/>
+    <w:lsdException w:name="List Table 6 Colorful" w:uiPriority="51"/>
+    <w:lsdException w:name="List Table 7 Colorful" w:uiPriority="52"/>
+    <w:lsdException w:name="List Table 1 Light Accent 1" w:uiPriority="46"/>
+    <w:lsdException w:name="List Table 2 Accent 1" w:uiPriority="47"/>
+    <w:lsdException w:name="List Table 3 Accent 1" w:uiPriority="48"/>
+    <w:lsdException w:name="List Table 4 Accent 1" w:uiPriority="49"/>
+    <w:lsdException w:name="List Table 5 Dark Accent 1" w:uiPriority="50"/>
+    <w:lsdException w:name="List Table 6 Colorful Accent 1" w:uiPriority="51"/>
+    <w:lsdException w:name="List Table 7 Colorful Accent 1" w:uiPriority="52"/>
+    <w:lsdException w:name="List Table 1 Light Accent 2" w:uiPriority="46"/>
+    <w:lsdException w:name="List Table 2 Accent 2" w:uiPriority="47"/>
+    <w:lsdException w:name="List Table 3 Accent 2" w:uiPriority="48"/>
+    <w:lsdException w:name="List Table 4 Accent 2" w:uiPriority="49"/>
+    <w:lsdException w:name="List Table 5 Dark Accent 2" w:uiPriority="50"/>
+    <w:lsdException w:name="List Table 6 Colorful Accent 2" w:uiPriority="51"/>
+    <w:lsdException w:name="List Table 7 Colorful Accent 2" w:uiPriority="52"/>
+    <w:lsdException w:name="List Table 1 Light Accent 3" w:uiPriority="46"/>
+    <w:lsdException w:name="List Table 2 Accent 3" w:uiPriority="47"/>
+    <w:lsdException w:name="List Table 3 Accent 3" w:uiPriority="48"/>
+    <w:lsdException w:name="List Table 4 Accent 3" w:uiPriority="49"/>
+    <w:lsdException w:name="List Table 5 Dark Accent 3" w:uiPriority="50"/>
+    <w:lsdException w:name="List Table 6 Colorful Accent 3" w:uiPriority="51"/>
+    <w:lsdException w:name="List Table 7 Colorful Accent 3" w:uiPriority="52"/>
+    <w:lsdException w:name="List Table 1 Light Accent 4" w:uiPriority="46"/>
+    <w:lsdException w:name="List Table 2 Accent 4" w:uiPriority="47"/>
+    <w:lsdException w:name="List Table 3 Accent 4" w:uiPriority="48"/>
+    <w:lsdException w:name="List Table 4 Accent 4" w:uiPriority="49"/>
+    <w:lsdException w:name="List Table 5 Dark Accent 4" w:uiPriority="50"/>
+    <w:lsdException w:name="List Table 6 Colorful Accent 4" w:uiPriority="51"/>
+    <w:lsdException w:name="List Table 7 Colorful Accent 4" w:uiPriority="52"/>
+    <w:lsdException w:name="List Table 1 Light Accent 5" w:uiPriority="46"/>
+    <w:lsdException w:name="List Table 2 Accent 5" w:uiPriority="47"/>
+    <w:lsdException w:name="List Table 3 Accent 5" w:uiPriority="48"/>
+    <w:lsdException w:name="List Table 4 Accent 5" w:uiPriority="49"/>
+    <w:lsdException w:name="List Table 5 Dark Accent 5" w:uiPriority="50"/>
+    <w:lsdException w:name="List Table 6 Colorful Accent 5" w:uiPriority="51"/>
+    <w:lsdException w:name="List Table 7 Colorful Accent 5" w:uiPriority="52"/>
+    <w:lsdException w:name="List Table 1 Light Accent 6" w:uiPriority="46"/>
+    <w:lsdException w:name="List Table 2 Accent 6" w:uiPriority="47"/>
+    <w:lsdException w:name="List Table 3 Accent 6" w:uiPriority="48"/>
+    <w:lsdException w:name="List Table 4 Accent 6" w:uiPriority="49"/>
+    <w:lsdException w:name="List Table 5 Dark Accent 6" w:uiPriority="50"/>
+    <w:lsdException w:name="List Table 6 Colorful Accent 6" w:uiPriority="51"/>
+    <w:lsdException w:name="List Table 7 Colorful Accent 6" w:uiPriority="52"/>
+    <w:lsdException w:name="Mention" w:semiHidden="1" w:unhideWhenUsed="1"/>
+    <w:lsdException w:name="Smart Hyperlink" w:semiHidden="1" w:unhideWhenUsed="1"/>
+    <w:lsdException w:name="Hashtag" w:semiHidden="1" w:unhideWhenUsed="1"/>
+    <w:lsdException w:name="Unresolved Mention" w:semiHidden="1" w:unhideWhenUsed="1"/>
   </w:latentStyles>
   <w:style w:type="paragraph" w:default="1" w:styleId="Normal">
     <w:name w:val="Normal"/>

</xml_diff>